<commit_message>
ISceneObject derived from SceneNode now
</commit_message>
<xml_diff>
--- a/doc/SceneGraph/SceneGraph.docx
+++ b/doc/SceneGraph/SceneGraph.docx
@@ -71,314 +71,388 @@
     </w:p>
     <w:p>
       <w:pPr>
+        <w:pStyle w:val="a6"/>
+        <w:numPr>
+          <w:ilvl w:val="0"/>
+          <w:numId w:val="3"/>
+        </w:numPr>
+        <w:ind w:firstLineChars="0"/>
         <w:jc w:val="left"/>
         <w:rPr>
-          <w:rFonts w:ascii="微软雅黑 Light" w:eastAsia="微软雅黑 Light" w:hAnsi="微软雅黑 Light" w:hint="eastAsia"/>
-          <w:szCs w:val="21"/>
-        </w:rPr>
-      </w:pPr>
-      <w:r>
-        <w:rPr>
-          <w:rFonts w:ascii="微软雅黑 Light" w:eastAsia="微软雅黑 Light" w:hAnsi="微软雅黑 Light"/>
-          <w:szCs w:val="21"/>
-        </w:rPr>
-        <w:tab/>
-        <w:t xml:space="preserve">Scene </w:t>
-      </w:r>
-      <w:r>
-        <w:rPr>
-          <w:rFonts w:ascii="微软雅黑 Light" w:eastAsia="微软雅黑 Light" w:hAnsi="微软雅黑 Light" w:hint="eastAsia"/>
-          <w:szCs w:val="21"/>
-        </w:rPr>
-        <w:t>Graph（场景图）是一种场景管理的方案，它</w:t>
-      </w:r>
-      <w:r>
-        <w:rPr>
-          <w:rFonts w:ascii="微软雅黑 Light" w:eastAsia="微软雅黑 Light" w:hAnsi="微软雅黑 Light" w:hint="eastAsia"/>
-          <w:szCs w:val="21"/>
-        </w:rPr>
-        <w:t>一般是一颗</w:t>
-      </w:r>
-      <w:r>
-        <w:rPr>
-          <w:rFonts w:ascii="微软雅黑 Light" w:eastAsia="微软雅黑 Light" w:hAnsi="微软雅黑 Light" w:hint="eastAsia"/>
-          <w:szCs w:val="21"/>
-        </w:rPr>
-        <w:t>树</w:t>
-      </w:r>
-      <w:r>
-        <w:rPr>
-          <w:rFonts w:ascii="微软雅黑 Light" w:eastAsia="微软雅黑 Light" w:hAnsi="微软雅黑 Light" w:hint="eastAsia"/>
-          <w:szCs w:val="21"/>
-        </w:rPr>
-        <w:t>（起码在N</w:t>
-      </w:r>
-      <w:r>
-        <w:rPr>
-          <w:rFonts w:ascii="微软雅黑 Light" w:eastAsia="微软雅黑 Light" w:hAnsi="微软雅黑 Light"/>
-          <w:szCs w:val="21"/>
-        </w:rPr>
-        <w:t>oise3D</w:t>
-      </w:r>
-      <w:r>
-        <w:rPr>
-          <w:rFonts w:ascii="微软雅黑 Light" w:eastAsia="微软雅黑 Light" w:hAnsi="微软雅黑 Light" w:hint="eastAsia"/>
-          <w:szCs w:val="21"/>
-        </w:rPr>
-        <w:t>里面是这样）</w:t>
-      </w:r>
-      <w:r>
-        <w:rPr>
-          <w:rFonts w:ascii="微软雅黑 Light" w:eastAsia="微软雅黑 Light" w:hAnsi="微软雅黑 Light" w:hint="eastAsia"/>
-          <w:szCs w:val="21"/>
-        </w:rPr>
-        <w:t>。场景物体/场景对象会a</w:t>
-      </w:r>
-      <w:r>
-        <w:rPr>
-          <w:rFonts w:ascii="微软雅黑 Light" w:eastAsia="微软雅黑 Light" w:hAnsi="微软雅黑 Light"/>
-          <w:szCs w:val="21"/>
-        </w:rPr>
-        <w:t>ttach</w:t>
-      </w:r>
-      <w:r>
-        <w:rPr>
-          <w:rFonts w:ascii="微软雅黑 Light" w:eastAsia="微软雅黑 Light" w:hAnsi="微软雅黑 Light" w:hint="eastAsia"/>
-          <w:szCs w:val="21"/>
-        </w:rPr>
-        <w:t>到s</w:t>
-      </w:r>
-      <w:r>
-        <w:rPr>
-          <w:rFonts w:ascii="微软雅黑 Light" w:eastAsia="微软雅黑 Light" w:hAnsi="微软雅黑 Light"/>
-          <w:szCs w:val="21"/>
-        </w:rPr>
-        <w:t>cene node</w:t>
-      </w:r>
-      <w:r>
-        <w:rPr>
-          <w:rFonts w:ascii="微软雅黑 Light" w:eastAsia="微软雅黑 Light" w:hAnsi="微软雅黑 Light" w:hint="eastAsia"/>
-          <w:szCs w:val="21"/>
-        </w:rPr>
-        <w:t>上面，</w:t>
-      </w:r>
-      <w:r>
-        <w:rPr>
-          <w:rFonts w:ascii="微软雅黑 Light" w:eastAsia="微软雅黑 Light" w:hAnsi="微软雅黑 Light" w:hint="eastAsia"/>
-          <w:szCs w:val="21"/>
-        </w:rPr>
-        <w:t>于是每个s</w:t>
-      </w:r>
-      <w:r>
-        <w:rPr>
-          <w:rFonts w:ascii="微软雅黑 Light" w:eastAsia="微软雅黑 Light" w:hAnsi="微软雅黑 Light"/>
-          <w:szCs w:val="21"/>
-        </w:rPr>
-        <w:t>cene node</w:t>
-      </w:r>
-      <w:r>
-        <w:rPr>
-          <w:rFonts w:ascii="微软雅黑 Light" w:eastAsia="微软雅黑 Light" w:hAnsi="微软雅黑 Light" w:hint="eastAsia"/>
-          <w:szCs w:val="21"/>
-        </w:rPr>
-        <w:t>设置的一些属性就可叠加地a</w:t>
-      </w:r>
-      <w:r>
-        <w:rPr>
-          <w:rFonts w:ascii="微软雅黑 Light" w:eastAsia="微软雅黑 Light" w:hAnsi="微软雅黑 Light"/>
-          <w:szCs w:val="21"/>
-        </w:rPr>
-        <w:t>pply</w:t>
-      </w:r>
-      <w:r>
-        <w:rPr>
-          <w:rFonts w:ascii="微软雅黑 Light" w:eastAsia="微软雅黑 Light" w:hAnsi="微软雅黑 Light" w:hint="eastAsia"/>
-          <w:szCs w:val="21"/>
-        </w:rPr>
-        <w:t>给它的所有子节点（以当前节点为R</w:t>
-      </w:r>
-      <w:r>
-        <w:rPr>
-          <w:rFonts w:ascii="微软雅黑 Light" w:eastAsia="微软雅黑 Light" w:hAnsi="微软雅黑 Light"/>
-          <w:szCs w:val="21"/>
-        </w:rPr>
-        <w:t>oot</w:t>
-      </w:r>
-      <w:r>
-        <w:rPr>
-          <w:rFonts w:ascii="微软雅黑 Light" w:eastAsia="微软雅黑 Light" w:hAnsi="微软雅黑 Light" w:hint="eastAsia"/>
-          <w:szCs w:val="21"/>
-        </w:rPr>
-        <w:t>的话）</w:t>
-      </w:r>
-      <w:r>
-        <w:rPr>
-          <w:rFonts w:ascii="微软雅黑 Light" w:eastAsia="微软雅黑 Light" w:hAnsi="微软雅黑 Light" w:hint="eastAsia"/>
-          <w:szCs w:val="21"/>
-        </w:rPr>
-        <w:t>。那么s</w:t>
-      </w:r>
-      <w:r>
-        <w:rPr>
-          <w:rFonts w:ascii="微软雅黑 Light" w:eastAsia="微软雅黑 Light" w:hAnsi="微软雅黑 Light"/>
-          <w:szCs w:val="21"/>
-        </w:rPr>
-        <w:t>cene graph</w:t>
-      </w:r>
-      <w:r>
-        <w:rPr>
-          <w:rFonts w:ascii="微软雅黑 Light" w:eastAsia="微软雅黑 Light" w:hAnsi="微软雅黑 Light" w:hint="eastAsia"/>
-          <w:szCs w:val="21"/>
-        </w:rPr>
-        <w:t>的一个很重要的特性就是h</w:t>
-      </w:r>
-      <w:r>
-        <w:rPr>
-          <w:rFonts w:ascii="微软雅黑 Light" w:eastAsia="微软雅黑 Light" w:hAnsi="微软雅黑 Light"/>
-          <w:szCs w:val="21"/>
-        </w:rPr>
-        <w:t>ierarchical transformation</w:t>
-      </w:r>
-      <w:r>
-        <w:rPr>
-          <w:rFonts w:ascii="微软雅黑 Light" w:eastAsia="微软雅黑 Light" w:hAnsi="微软雅黑 Light" w:hint="eastAsia"/>
-          <w:szCs w:val="21"/>
-        </w:rPr>
-        <w:t>，</w:t>
-      </w:r>
-      <w:r>
-        <w:rPr>
-          <w:rFonts w:ascii="微软雅黑 Light" w:eastAsia="微软雅黑 Light" w:hAnsi="微软雅黑 Light" w:hint="eastAsia"/>
-          <w:szCs w:val="21"/>
-        </w:rPr>
-        <w:t>也就是子节点会跟着它的父节点们进行“连带式”的变换</w:t>
-      </w:r>
-      <w:r>
-        <w:rPr>
-          <w:rFonts w:ascii="微软雅黑 Light" w:eastAsia="微软雅黑 Light" w:hAnsi="微软雅黑 Light" w:hint="eastAsia"/>
-          <w:szCs w:val="21"/>
-        </w:rPr>
-        <w:t>（沿着从根到叶节点的最短路径的所有</w:t>
-      </w:r>
-      <w:r>
-        <w:rPr>
-          <w:rFonts w:ascii="微软雅黑 Light" w:eastAsia="微软雅黑 Light" w:hAnsi="微软雅黑 Light"/>
-          <w:szCs w:val="21"/>
-        </w:rPr>
-        <w:t>transformation</w:t>
-      </w:r>
-      <w:r>
-        <w:rPr>
-          <w:rFonts w:ascii="微软雅黑 Light" w:eastAsia="微软雅黑 Light" w:hAnsi="微软雅黑 Light" w:hint="eastAsia"/>
-          <w:szCs w:val="21"/>
-        </w:rPr>
-        <w:t>都c</w:t>
-      </w:r>
-      <w:r>
-        <w:rPr>
-          <w:rFonts w:ascii="微软雅黑 Light" w:eastAsia="微软雅黑 Light" w:hAnsi="微软雅黑 Light"/>
-          <w:szCs w:val="21"/>
-        </w:rPr>
-        <w:t>oncatenate</w:t>
-      </w:r>
-      <w:r>
-        <w:rPr>
-          <w:rFonts w:ascii="微软雅黑 Light" w:eastAsia="微软雅黑 Light" w:hAnsi="微软雅黑 Light" w:hint="eastAsia"/>
-          <w:szCs w:val="21"/>
-        </w:rPr>
-        <w:t>起来</w:t>
-      </w:r>
-      <w:r>
-        <w:rPr>
-          <w:rFonts w:ascii="微软雅黑 Light" w:eastAsia="微软雅黑 Light" w:hAnsi="微软雅黑 Light" w:hint="eastAsia"/>
-          <w:szCs w:val="21"/>
-        </w:rPr>
-        <w:t>）。</w:t>
-      </w:r>
+          <w:rFonts w:ascii="微软雅黑 Light" w:eastAsia="微软雅黑 Light" w:hAnsi="微软雅黑 Light"/>
+          <w:szCs w:val="21"/>
+        </w:rPr>
+      </w:pPr>
     </w:p>
     <w:p>
       <w:pPr>
+        <w:ind w:firstLine="420"/>
         <w:jc w:val="left"/>
         <w:rPr>
-          <w:rFonts w:ascii="微软雅黑 Light" w:eastAsia="微软雅黑 Light" w:hAnsi="微软雅黑 Light" w:hint="eastAsia"/>
-          <w:szCs w:val="21"/>
-        </w:rPr>
-      </w:pPr>
-      <w:r>
-        <w:rPr>
-          <w:rFonts w:ascii="微软雅黑 Light" w:eastAsia="微软雅黑 Light" w:hAnsi="微软雅黑 Light"/>
-          <w:szCs w:val="21"/>
-        </w:rPr>
-        <w:tab/>
-      </w:r>
-      <w:r>
-        <w:rPr>
-          <w:rFonts w:ascii="微软雅黑 Light" w:eastAsia="微软雅黑 Light" w:hAnsi="微软雅黑 Light" w:hint="eastAsia"/>
-          <w:szCs w:val="21"/>
-        </w:rPr>
-        <w:t>（2</w:t>
-      </w:r>
-      <w:r>
-        <w:rPr>
-          <w:rFonts w:ascii="微软雅黑 Light" w:eastAsia="微软雅黑 Light" w:hAnsi="微软雅黑 Light"/>
-          <w:szCs w:val="21"/>
-        </w:rPr>
-        <w:t>019.3.1）</w:t>
-      </w:r>
-      <w:r>
-        <w:rPr>
-          <w:rFonts w:ascii="微软雅黑 Light" w:eastAsia="微软雅黑 Light" w:hAnsi="微软雅黑 Light" w:hint="eastAsia"/>
-          <w:szCs w:val="21"/>
-        </w:rPr>
-        <w:t>现在打算即使继承了</w:t>
-      </w:r>
-      <w:proofErr w:type="spellStart"/>
-      <w:r>
-        <w:rPr>
-          <w:rFonts w:ascii="微软雅黑 Light" w:eastAsia="微软雅黑 Light" w:hAnsi="微软雅黑 Light"/>
-          <w:szCs w:val="21"/>
-        </w:rPr>
-        <w:t>I</w:t>
-      </w:r>
-      <w:r>
-        <w:rPr>
-          <w:rFonts w:ascii="微软雅黑 Light" w:eastAsia="微软雅黑 Light" w:hAnsi="微软雅黑 Light" w:hint="eastAsia"/>
-          <w:szCs w:val="21"/>
-        </w:rPr>
-        <w:t>S</w:t>
-      </w:r>
-      <w:r>
-        <w:rPr>
-          <w:rFonts w:ascii="微软雅黑 Light" w:eastAsia="微软雅黑 Light" w:hAnsi="微软雅黑 Light"/>
-          <w:szCs w:val="21"/>
-        </w:rPr>
-        <w:t>ceneObject</w:t>
-      </w:r>
-      <w:proofErr w:type="spellEnd"/>
-      <w:r>
-        <w:rPr>
-          <w:rFonts w:ascii="微软雅黑 Light" w:eastAsia="微软雅黑 Light" w:hAnsi="微软雅黑 Light" w:hint="eastAsia"/>
-          <w:szCs w:val="21"/>
-        </w:rPr>
-        <w:t>成为一种场景对象的类，也可以有自己的t</w:t>
-      </w:r>
-      <w:r>
-        <w:rPr>
-          <w:rFonts w:ascii="微软雅黑 Light" w:eastAsia="微软雅黑 Light" w:hAnsi="微软雅黑 Light"/>
-          <w:szCs w:val="21"/>
-        </w:rPr>
-        <w:t>ransform</w:t>
-      </w:r>
-      <w:r>
-        <w:rPr>
-          <w:rFonts w:ascii="微软雅黑 Light" w:eastAsia="微软雅黑 Light" w:hAnsi="微软雅黑 Light" w:hint="eastAsia"/>
-          <w:szCs w:val="21"/>
-        </w:rPr>
-        <w:t>。也就是说：</w:t>
+          <w:rFonts w:ascii="微软雅黑 Light" w:eastAsia="微软雅黑 Light" w:hAnsi="微软雅黑 Light"/>
+          <w:szCs w:val="21"/>
+        </w:rPr>
+      </w:pPr>
+      <w:r>
+        <w:rPr>
+          <w:rFonts w:ascii="微软雅黑 Light" w:eastAsia="微软雅黑 Light" w:hAnsi="微软雅黑 Light"/>
+          <w:szCs w:val="21"/>
+        </w:rPr>
+        <w:t xml:space="preserve">Scene </w:t>
+      </w:r>
+      <w:r>
+        <w:rPr>
+          <w:rFonts w:ascii="微软雅黑 Light" w:eastAsia="微软雅黑 Light" w:hAnsi="微软雅黑 Light" w:hint="eastAsia"/>
+          <w:szCs w:val="21"/>
+        </w:rPr>
+        <w:t>Graph（场景图）是一种场景管理的方案，它</w:t>
+      </w:r>
+      <w:r>
+        <w:rPr>
+          <w:rFonts w:ascii="微软雅黑 Light" w:eastAsia="微软雅黑 Light" w:hAnsi="微软雅黑 Light" w:hint="eastAsia"/>
+          <w:szCs w:val="21"/>
+        </w:rPr>
+        <w:t>一般是一颗</w:t>
+      </w:r>
+      <w:r>
+        <w:rPr>
+          <w:rFonts w:ascii="微软雅黑 Light" w:eastAsia="微软雅黑 Light" w:hAnsi="微软雅黑 Light" w:hint="eastAsia"/>
+          <w:szCs w:val="21"/>
+        </w:rPr>
+        <w:t>树</w:t>
+      </w:r>
+      <w:r>
+        <w:rPr>
+          <w:rFonts w:ascii="微软雅黑 Light" w:eastAsia="微软雅黑 Light" w:hAnsi="微软雅黑 Light" w:hint="eastAsia"/>
+          <w:szCs w:val="21"/>
+        </w:rPr>
+        <w:t>（起码在N</w:t>
+      </w:r>
+      <w:r>
+        <w:rPr>
+          <w:rFonts w:ascii="微软雅黑 Light" w:eastAsia="微软雅黑 Light" w:hAnsi="微软雅黑 Light"/>
+          <w:szCs w:val="21"/>
+        </w:rPr>
+        <w:t>oise3D</w:t>
+      </w:r>
+      <w:r>
+        <w:rPr>
+          <w:rFonts w:ascii="微软雅黑 Light" w:eastAsia="微软雅黑 Light" w:hAnsi="微软雅黑 Light" w:hint="eastAsia"/>
+          <w:szCs w:val="21"/>
+        </w:rPr>
+        <w:t>里面是这样）</w:t>
+      </w:r>
+      <w:r>
+        <w:rPr>
+          <w:rFonts w:ascii="微软雅黑 Light" w:eastAsia="微软雅黑 Light" w:hAnsi="微软雅黑 Light" w:hint="eastAsia"/>
+          <w:szCs w:val="21"/>
+        </w:rPr>
+        <w:t>。场景物体/场景对象会a</w:t>
+      </w:r>
+      <w:r>
+        <w:rPr>
+          <w:rFonts w:ascii="微软雅黑 Light" w:eastAsia="微软雅黑 Light" w:hAnsi="微软雅黑 Light"/>
+          <w:szCs w:val="21"/>
+        </w:rPr>
+        <w:t>ttach</w:t>
+      </w:r>
+      <w:r>
+        <w:rPr>
+          <w:rFonts w:ascii="微软雅黑 Light" w:eastAsia="微软雅黑 Light" w:hAnsi="微软雅黑 Light" w:hint="eastAsia"/>
+          <w:szCs w:val="21"/>
+        </w:rPr>
+        <w:t>到s</w:t>
+      </w:r>
+      <w:r>
+        <w:rPr>
+          <w:rFonts w:ascii="微软雅黑 Light" w:eastAsia="微软雅黑 Light" w:hAnsi="微软雅黑 Light"/>
+          <w:szCs w:val="21"/>
+        </w:rPr>
+        <w:t>cene node</w:t>
+      </w:r>
+      <w:r>
+        <w:rPr>
+          <w:rFonts w:ascii="微软雅黑 Light" w:eastAsia="微软雅黑 Light" w:hAnsi="微软雅黑 Light" w:hint="eastAsia"/>
+          <w:szCs w:val="21"/>
+        </w:rPr>
+        <w:t>上面，</w:t>
+      </w:r>
+      <w:r>
+        <w:rPr>
+          <w:rFonts w:ascii="微软雅黑 Light" w:eastAsia="微软雅黑 Light" w:hAnsi="微软雅黑 Light" w:hint="eastAsia"/>
+          <w:szCs w:val="21"/>
+        </w:rPr>
+        <w:t>于是每个s</w:t>
+      </w:r>
+      <w:r>
+        <w:rPr>
+          <w:rFonts w:ascii="微软雅黑 Light" w:eastAsia="微软雅黑 Light" w:hAnsi="微软雅黑 Light"/>
+          <w:szCs w:val="21"/>
+        </w:rPr>
+        <w:t>cene node</w:t>
+      </w:r>
+      <w:r>
+        <w:rPr>
+          <w:rFonts w:ascii="微软雅黑 Light" w:eastAsia="微软雅黑 Light" w:hAnsi="微软雅黑 Light" w:hint="eastAsia"/>
+          <w:szCs w:val="21"/>
+        </w:rPr>
+        <w:t>设置的一些属性就可叠加地a</w:t>
+      </w:r>
+      <w:r>
+        <w:rPr>
+          <w:rFonts w:ascii="微软雅黑 Light" w:eastAsia="微软雅黑 Light" w:hAnsi="微软雅黑 Light"/>
+          <w:szCs w:val="21"/>
+        </w:rPr>
+        <w:t>pply</w:t>
+      </w:r>
+      <w:r>
+        <w:rPr>
+          <w:rFonts w:ascii="微软雅黑 Light" w:eastAsia="微软雅黑 Light" w:hAnsi="微软雅黑 Light" w:hint="eastAsia"/>
+          <w:szCs w:val="21"/>
+        </w:rPr>
+        <w:t>给它的所有子节点（以当前节点为R</w:t>
+      </w:r>
+      <w:r>
+        <w:rPr>
+          <w:rFonts w:ascii="微软雅黑 Light" w:eastAsia="微软雅黑 Light" w:hAnsi="微软雅黑 Light"/>
+          <w:szCs w:val="21"/>
+        </w:rPr>
+        <w:t>oot</w:t>
+      </w:r>
+      <w:r>
+        <w:rPr>
+          <w:rFonts w:ascii="微软雅黑 Light" w:eastAsia="微软雅黑 Light" w:hAnsi="微软雅黑 Light" w:hint="eastAsia"/>
+          <w:szCs w:val="21"/>
+        </w:rPr>
+        <w:t>的话）</w:t>
+      </w:r>
+      <w:r>
+        <w:rPr>
+          <w:rFonts w:ascii="微软雅黑 Light" w:eastAsia="微软雅黑 Light" w:hAnsi="微软雅黑 Light" w:hint="eastAsia"/>
+          <w:szCs w:val="21"/>
+        </w:rPr>
+        <w:t>。那么s</w:t>
+      </w:r>
+      <w:r>
+        <w:rPr>
+          <w:rFonts w:ascii="微软雅黑 Light" w:eastAsia="微软雅黑 Light" w:hAnsi="微软雅黑 Light"/>
+          <w:szCs w:val="21"/>
+        </w:rPr>
+        <w:t>cene graph</w:t>
+      </w:r>
+      <w:r>
+        <w:rPr>
+          <w:rFonts w:ascii="微软雅黑 Light" w:eastAsia="微软雅黑 Light" w:hAnsi="微软雅黑 Light" w:hint="eastAsia"/>
+          <w:szCs w:val="21"/>
+        </w:rPr>
+        <w:t>的一个很重要的特性就是h</w:t>
+      </w:r>
+      <w:r>
+        <w:rPr>
+          <w:rFonts w:ascii="微软雅黑 Light" w:eastAsia="微软雅黑 Light" w:hAnsi="微软雅黑 Light"/>
+          <w:szCs w:val="21"/>
+        </w:rPr>
+        <w:t>ierarchical transformation</w:t>
+      </w:r>
+      <w:r>
+        <w:rPr>
+          <w:rFonts w:ascii="微软雅黑 Light" w:eastAsia="微软雅黑 Light" w:hAnsi="微软雅黑 Light" w:hint="eastAsia"/>
+          <w:szCs w:val="21"/>
+        </w:rPr>
+        <w:t>，</w:t>
+      </w:r>
+      <w:r>
+        <w:rPr>
+          <w:rFonts w:ascii="微软雅黑 Light" w:eastAsia="微软雅黑 Light" w:hAnsi="微软雅黑 Light" w:hint="eastAsia"/>
+          <w:szCs w:val="21"/>
+        </w:rPr>
+        <w:t>也就是子节点会跟着它的父节点们进行“连带式”的变换</w:t>
+      </w:r>
+      <w:r>
+        <w:rPr>
+          <w:rFonts w:ascii="微软雅黑 Light" w:eastAsia="微软雅黑 Light" w:hAnsi="微软雅黑 Light" w:hint="eastAsia"/>
+          <w:szCs w:val="21"/>
+        </w:rPr>
+        <w:t>（沿着从根到叶节点的最短路径的所有</w:t>
+      </w:r>
+      <w:r>
+        <w:rPr>
+          <w:rFonts w:ascii="微软雅黑 Light" w:eastAsia="微软雅黑 Light" w:hAnsi="微软雅黑 Light"/>
+          <w:szCs w:val="21"/>
+        </w:rPr>
+        <w:t>transformation</w:t>
+      </w:r>
+      <w:r>
+        <w:rPr>
+          <w:rFonts w:ascii="微软雅黑 Light" w:eastAsia="微软雅黑 Light" w:hAnsi="微软雅黑 Light" w:hint="eastAsia"/>
+          <w:szCs w:val="21"/>
+        </w:rPr>
+        <w:t>都c</w:t>
+      </w:r>
+      <w:r>
+        <w:rPr>
+          <w:rFonts w:ascii="微软雅黑 Light" w:eastAsia="微软雅黑 Light" w:hAnsi="微软雅黑 Light"/>
+          <w:szCs w:val="21"/>
+        </w:rPr>
+        <w:t>oncatenate</w:t>
+      </w:r>
+      <w:r>
+        <w:rPr>
+          <w:rFonts w:ascii="微软雅黑 Light" w:eastAsia="微软雅黑 Light" w:hAnsi="微软雅黑 Light" w:hint="eastAsia"/>
+          <w:szCs w:val="21"/>
+        </w:rPr>
+        <w:t>起来</w:t>
+      </w:r>
+      <w:r>
+        <w:rPr>
+          <w:rFonts w:ascii="微软雅黑 Light" w:eastAsia="微软雅黑 Light" w:hAnsi="微软雅黑 Light" w:hint="eastAsia"/>
+          <w:szCs w:val="21"/>
+        </w:rPr>
+        <w:t>）。</w:t>
       </w:r>
     </w:p>
     <w:p>
       <w:pPr>
+        <w:jc w:val="left"/>
+        <w:rPr>
+          <w:rFonts w:ascii="微软雅黑 Light" w:eastAsia="微软雅黑 Light" w:hAnsi="微软雅黑 Light"/>
+          <w:szCs w:val="21"/>
+        </w:rPr>
+      </w:pPr>
+    </w:p>
+    <w:p>
+      <w:pPr>
+        <w:pStyle w:val="a6"/>
+        <w:numPr>
+          <w:ilvl w:val="0"/>
+          <w:numId w:val="3"/>
+        </w:numPr>
+        <w:ind w:firstLineChars="0"/>
+        <w:jc w:val="left"/>
+        <w:rPr>
+          <w:rFonts w:ascii="微软雅黑 Light" w:eastAsia="微软雅黑 Light" w:hAnsi="微软雅黑 Light" w:hint="eastAsia"/>
+          <w:szCs w:val="21"/>
+        </w:rPr>
+      </w:pPr>
+    </w:p>
+    <w:p>
+      <w:pPr>
+        <w:jc w:val="left"/>
+        <w:rPr>
+          <w:rFonts w:ascii="微软雅黑 Light" w:eastAsia="微软雅黑 Light" w:hAnsi="微软雅黑 Light"/>
+          <w:color w:val="000000" w:themeColor="text1"/>
+          <w:szCs w:val="21"/>
+        </w:rPr>
+      </w:pPr>
+      <w:r>
+        <w:rPr>
+          <w:rFonts w:ascii="微软雅黑 Light" w:eastAsia="微软雅黑 Light" w:hAnsi="微软雅黑 Light"/>
+          <w:color w:val="000000" w:themeColor="text1"/>
+          <w:szCs w:val="21"/>
+        </w:rPr>
+        <w:tab/>
+      </w:r>
+      <w:r>
+        <w:rPr>
+          <w:rFonts w:ascii="微软雅黑 Light" w:eastAsia="微软雅黑 Light" w:hAnsi="微软雅黑 Light" w:hint="eastAsia"/>
+          <w:color w:val="BFBFBF" w:themeColor="background1" w:themeShade="BF"/>
+          <w:szCs w:val="21"/>
+        </w:rPr>
+        <w:t>（2</w:t>
+      </w:r>
+      <w:r>
+        <w:rPr>
+          <w:rFonts w:ascii="微软雅黑 Light" w:eastAsia="微软雅黑 Light" w:hAnsi="微软雅黑 Light"/>
+          <w:color w:val="BFBFBF" w:themeColor="background1" w:themeShade="BF"/>
+          <w:szCs w:val="21"/>
+        </w:rPr>
+        <w:t>019.3.1</w:t>
+      </w:r>
+      <w:r>
+        <w:rPr>
+          <w:rFonts w:ascii="微软雅黑 Light" w:eastAsia="微软雅黑 Light" w:hAnsi="微软雅黑 Light" w:hint="eastAsia"/>
+          <w:color w:val="BFBFBF" w:themeColor="background1" w:themeShade="BF"/>
+          <w:szCs w:val="21"/>
+        </w:rPr>
+        <w:t>-</w:t>
+      </w:r>
+      <w:r>
+        <w:rPr>
+          <w:rFonts w:ascii="微软雅黑 Light" w:eastAsia="微软雅黑 Light" w:hAnsi="微软雅黑 Light"/>
+          <w:color w:val="BFBFBF" w:themeColor="background1" w:themeShade="BF"/>
+          <w:szCs w:val="21"/>
+        </w:rPr>
+        <w:t>deprecated</w:t>
+      </w:r>
+      <w:r>
+        <w:rPr>
+          <w:rFonts w:ascii="微软雅黑 Light" w:eastAsia="微软雅黑 Light" w:hAnsi="微软雅黑 Light"/>
+          <w:color w:val="BFBFBF" w:themeColor="background1" w:themeShade="BF"/>
+          <w:szCs w:val="21"/>
+        </w:rPr>
+        <w:t>）</w:t>
+      </w:r>
+      <w:r>
+        <w:rPr>
+          <w:rFonts w:ascii="微软雅黑 Light" w:eastAsia="微软雅黑 Light" w:hAnsi="微软雅黑 Light" w:hint="eastAsia"/>
+          <w:color w:val="BFBFBF" w:themeColor="background1" w:themeShade="BF"/>
+          <w:szCs w:val="21"/>
+        </w:rPr>
+        <w:t>现在打算即使继承了</w:t>
+      </w:r>
+      <w:proofErr w:type="spellStart"/>
+      <w:r>
+        <w:rPr>
+          <w:rFonts w:ascii="微软雅黑 Light" w:eastAsia="微软雅黑 Light" w:hAnsi="微软雅黑 Light"/>
+          <w:color w:val="BFBFBF" w:themeColor="background1" w:themeShade="BF"/>
+          <w:szCs w:val="21"/>
+        </w:rPr>
+        <w:t>I</w:t>
+      </w:r>
+      <w:r>
+        <w:rPr>
+          <w:rFonts w:ascii="微软雅黑 Light" w:eastAsia="微软雅黑 Light" w:hAnsi="微软雅黑 Light" w:hint="eastAsia"/>
+          <w:color w:val="BFBFBF" w:themeColor="background1" w:themeShade="BF"/>
+          <w:szCs w:val="21"/>
+        </w:rPr>
+        <w:t>S</w:t>
+      </w:r>
+      <w:r>
+        <w:rPr>
+          <w:rFonts w:ascii="微软雅黑 Light" w:eastAsia="微软雅黑 Light" w:hAnsi="微软雅黑 Light"/>
+          <w:color w:val="BFBFBF" w:themeColor="background1" w:themeShade="BF"/>
+          <w:szCs w:val="21"/>
+        </w:rPr>
+        <w:t>ceneObject</w:t>
+      </w:r>
+      <w:proofErr w:type="spellEnd"/>
+      <w:r>
+        <w:rPr>
+          <w:rFonts w:ascii="微软雅黑 Light" w:eastAsia="微软雅黑 Light" w:hAnsi="微软雅黑 Light" w:hint="eastAsia"/>
+          <w:color w:val="BFBFBF" w:themeColor="background1" w:themeShade="BF"/>
+          <w:szCs w:val="21"/>
+        </w:rPr>
+        <w:t>成为一种场景对象的类，也可以有自己的t</w:t>
+      </w:r>
+      <w:r>
+        <w:rPr>
+          <w:rFonts w:ascii="微软雅黑 Light" w:eastAsia="微软雅黑 Light" w:hAnsi="微软雅黑 Light"/>
+          <w:color w:val="BFBFBF" w:themeColor="background1" w:themeShade="BF"/>
+          <w:szCs w:val="21"/>
+        </w:rPr>
+        <w:t>ransform</w:t>
+      </w:r>
+      <w:r>
+        <w:rPr>
+          <w:rFonts w:ascii="微软雅黑 Light" w:eastAsia="微软雅黑 Light" w:hAnsi="微软雅黑 Light" w:hint="eastAsia"/>
+          <w:color w:val="BFBFBF" w:themeColor="background1" w:themeShade="BF"/>
+          <w:szCs w:val="21"/>
+        </w:rPr>
+        <w:t>。</w:t>
+      </w:r>
+    </w:p>
+    <w:p>
+      <w:pPr>
         <w:jc w:val="center"/>
         <w:rPr>
           <w:rFonts w:ascii="微软雅黑 Light" w:eastAsia="微软雅黑 Light" w:hAnsi="微软雅黑 Light"/>
@@ -390,9 +464,9 @@
           <w:noProof/>
         </w:rPr>
         <w:drawing>
-          <wp:inline distT="0" distB="0" distL="0" distR="0" wp14:anchorId="7B9C9FE8" wp14:editId="41688955">
-            <wp:extent cx="3149207" cy="2618220"/>
-            <wp:effectExtent l="0" t="0" r="0" b="0"/>
+          <wp:inline distT="0" distB="0" distL="0" distR="0" wp14:anchorId="7B9C9FE8" wp14:editId="6F8C8BEB">
+            <wp:extent cx="1671818" cy="1389937"/>
+            <wp:effectExtent l="0" t="0" r="5080" b="1270"/>
             <wp:docPr id="3" name="图片 3"/>
             <wp:cNvGraphicFramePr>
               <a:graphicFrameLocks xmlns:a="http://schemas.openxmlformats.org/drawingml/2006/main" noChangeAspect="1"/>
@@ -407,7 +481,7 @@
                     </pic:cNvPicPr>
                   </pic:nvPicPr>
                   <pic:blipFill>
-                    <a:blip r:embed="rId4">
+                    <a:blip r:embed="rId5" cstate="print">
                       <a:extLst>
                         <a:ext uri="{28A0092B-C50C-407E-A947-70E740481C1C}">
                           <a14:useLocalDpi xmlns:a14="http://schemas.microsoft.com/office/drawing/2010/main" val="0"/>
@@ -422,7 +496,7 @@
                   <pic:spPr bwMode="auto">
                     <a:xfrm>
                       <a:off x="0" y="0"/>
-                      <a:ext cx="3166811" cy="2632856"/>
+                      <a:ext cx="1846445" cy="1535120"/>
                     </a:xfrm>
                     <a:prstGeom prst="rect">
                       <a:avLst/>
@@ -444,13 +518,15 @@
         <w:ind w:firstLine="420"/>
         <w:jc w:val="left"/>
         <w:rPr>
-          <w:rFonts w:ascii="微软雅黑 Light" w:eastAsia="微软雅黑 Light" w:hAnsi="微软雅黑 Light" w:hint="eastAsia"/>
-          <w:szCs w:val="21"/>
-        </w:rPr>
-      </w:pPr>
-      <w:r>
-        <w:rPr>
-          <w:rFonts w:ascii="微软雅黑 Light" w:eastAsia="微软雅黑 Light" w:hAnsi="微软雅黑 Light" w:hint="eastAsia"/>
+          <w:rFonts w:ascii="微软雅黑 Light" w:eastAsia="微软雅黑 Light" w:hAnsi="微软雅黑 Light"/>
+          <w:color w:val="BFBFBF" w:themeColor="background1" w:themeShade="BF"/>
+          <w:szCs w:val="21"/>
+        </w:rPr>
+      </w:pPr>
+      <w:r>
+        <w:rPr>
+          <w:rFonts w:ascii="微软雅黑 Light" w:eastAsia="微软雅黑 Light" w:hAnsi="微软雅黑 Light" w:hint="eastAsia"/>
+          <w:color w:val="BFBFBF" w:themeColor="background1" w:themeShade="BF"/>
           <w:szCs w:val="21"/>
         </w:rPr>
         <w:t>红色物体有自己的L</w:t>
@@ -458,6 +534,7 @@
       <w:r>
         <w:rPr>
           <w:rFonts w:ascii="微软雅黑 Light" w:eastAsia="微软雅黑 Light" w:hAnsi="微软雅黑 Light"/>
+          <w:color w:val="BFBFBF" w:themeColor="background1" w:themeShade="BF"/>
           <w:szCs w:val="21"/>
         </w:rPr>
         <w:t>ocal Transformation</w:t>
@@ -465,6 +542,7 @@
       <w:r>
         <w:rPr>
           <w:rFonts w:ascii="微软雅黑 Light" w:eastAsia="微软雅黑 Light" w:hAnsi="微软雅黑 Light" w:hint="eastAsia"/>
+          <w:color w:val="BFBFBF" w:themeColor="background1" w:themeShade="BF"/>
           <w:szCs w:val="21"/>
         </w:rPr>
         <w:t xml:space="preserve"> </w:t>
@@ -475,6 +553,7 @@
             <m:ctrlPr>
               <w:rPr>
                 <w:rFonts w:ascii="Cambria Math" w:eastAsia="微软雅黑 Light" w:hAnsi="Cambria Math"/>
+                <w:color w:val="BFBFBF" w:themeColor="background1" w:themeShade="BF"/>
                 <w:szCs w:val="21"/>
               </w:rPr>
             </m:ctrlPr>
@@ -486,6 +565,7 @@
               </m:rPr>
               <w:rPr>
                 <w:rFonts w:ascii="Cambria Math" w:eastAsia="微软雅黑 Light" w:hAnsi="Cambria Math"/>
+                <w:color w:val="BFBFBF" w:themeColor="background1" w:themeShade="BF"/>
                 <w:szCs w:val="21"/>
               </w:rPr>
               <m:t>T</m:t>
@@ -498,6 +578,7 @@
               </m:rPr>
               <w:rPr>
                 <w:rFonts w:ascii="Cambria Math" w:eastAsia="微软雅黑 Light" w:hAnsi="Cambria Math"/>
+                <w:color w:val="BFBFBF" w:themeColor="background1" w:themeShade="BF"/>
                 <w:szCs w:val="21"/>
               </w:rPr>
               <m:t>0</m:t>
@@ -508,6 +589,7 @@
       <w:r>
         <w:rPr>
           <w:rFonts w:ascii="微软雅黑 Light" w:eastAsia="微软雅黑 Light" w:hAnsi="微软雅黑 Light" w:hint="eastAsia"/>
+          <w:color w:val="BFBFBF" w:themeColor="background1" w:themeShade="BF"/>
           <w:szCs w:val="21"/>
         </w:rPr>
         <w:t>，它这个</w:t>
@@ -518,6 +600,7 @@
             <m:ctrlPr>
               <w:rPr>
                 <w:rFonts w:ascii="Cambria Math" w:eastAsia="微软雅黑 Light" w:hAnsi="Cambria Math"/>
+                <w:color w:val="BFBFBF" w:themeColor="background1" w:themeShade="BF"/>
                 <w:szCs w:val="21"/>
               </w:rPr>
             </m:ctrlPr>
@@ -529,6 +612,7 @@
               </m:rPr>
               <w:rPr>
                 <w:rFonts w:ascii="Cambria Math" w:eastAsia="微软雅黑 Light" w:hAnsi="Cambria Math"/>
+                <w:color w:val="BFBFBF" w:themeColor="background1" w:themeShade="BF"/>
                 <w:szCs w:val="21"/>
               </w:rPr>
               <m:t>T</m:t>
@@ -541,6 +625,7 @@
               </m:rPr>
               <w:rPr>
                 <w:rFonts w:ascii="Cambria Math" w:eastAsia="微软雅黑 Light" w:hAnsi="Cambria Math"/>
+                <w:color w:val="BFBFBF" w:themeColor="background1" w:themeShade="BF"/>
                 <w:szCs w:val="21"/>
               </w:rPr>
               <m:t>0</m:t>
@@ -551,6 +636,7 @@
       <w:r>
         <w:rPr>
           <w:rFonts w:ascii="微软雅黑 Light" w:eastAsia="微软雅黑 Light" w:hAnsi="微软雅黑 Light" w:hint="eastAsia"/>
+          <w:color w:val="BFBFBF" w:themeColor="background1" w:themeShade="BF"/>
           <w:szCs w:val="21"/>
         </w:rPr>
         <w:t>是在它a</w:t>
@@ -558,6 +644,7 @@
       <w:r>
         <w:rPr>
           <w:rFonts w:ascii="微软雅黑 Light" w:eastAsia="微软雅黑 Light" w:hAnsi="微软雅黑 Light"/>
+          <w:color w:val="BFBFBF" w:themeColor="background1" w:themeShade="BF"/>
           <w:szCs w:val="21"/>
         </w:rPr>
         <w:t>ttach</w:t>
@@ -565,6 +652,7 @@
       <w:r>
         <w:rPr>
           <w:rFonts w:ascii="微软雅黑 Light" w:eastAsia="微软雅黑 Light" w:hAnsi="微软雅黑 Light" w:hint="eastAsia"/>
+          <w:color w:val="BFBFBF" w:themeColor="background1" w:themeShade="BF"/>
           <w:szCs w:val="21"/>
         </w:rPr>
         <w:t>到的那个</w:t>
@@ -573,6 +661,7 @@
       <w:r>
         <w:rPr>
           <w:rFonts w:ascii="微软雅黑 Light" w:eastAsia="微软雅黑 Light" w:hAnsi="微软雅黑 Light" w:hint="eastAsia"/>
+          <w:color w:val="BFBFBF" w:themeColor="background1" w:themeShade="BF"/>
           <w:szCs w:val="21"/>
         </w:rPr>
         <w:t>S</w:t>
@@ -580,6 +669,7 @@
       <w:r>
         <w:rPr>
           <w:rFonts w:ascii="微软雅黑 Light" w:eastAsia="微软雅黑 Light" w:hAnsi="微软雅黑 Light"/>
+          <w:color w:val="BFBFBF" w:themeColor="background1" w:themeShade="BF"/>
           <w:szCs w:val="21"/>
         </w:rPr>
         <w:t>ceneNode</w:t>
@@ -588,6 +678,7 @@
       <w:r>
         <w:rPr>
           <w:rFonts w:ascii="微软雅黑 Light" w:eastAsia="微软雅黑 Light" w:hAnsi="微软雅黑 Light" w:hint="eastAsia"/>
+          <w:color w:val="BFBFBF" w:themeColor="background1" w:themeShade="BF"/>
           <w:szCs w:val="21"/>
         </w:rPr>
         <w:t>的坐标系下的。于是S</w:t>
@@ -595,6 +686,7 @@
       <w:r>
         <w:rPr>
           <w:rFonts w:ascii="微软雅黑 Light" w:eastAsia="微软雅黑 Light" w:hAnsi="微软雅黑 Light"/>
+          <w:color w:val="BFBFBF" w:themeColor="background1" w:themeShade="BF"/>
           <w:szCs w:val="21"/>
         </w:rPr>
         <w:t>cene Node</w:t>
@@ -602,6 +694,7 @@
       <w:r>
         <w:rPr>
           <w:rFonts w:ascii="微软雅黑 Light" w:eastAsia="微软雅黑 Light" w:hAnsi="微软雅黑 Light" w:hint="eastAsia"/>
+          <w:color w:val="BFBFBF" w:themeColor="background1" w:themeShade="BF"/>
           <w:szCs w:val="21"/>
         </w:rPr>
         <w:t>的</w:t>
@@ -612,6 +705,7 @@
             <m:ctrlPr>
               <w:rPr>
                 <w:rFonts w:ascii="Cambria Math" w:eastAsia="微软雅黑 Light" w:hAnsi="Cambria Math"/>
+                <w:color w:val="BFBFBF" w:themeColor="background1" w:themeShade="BF"/>
                 <w:szCs w:val="21"/>
               </w:rPr>
             </m:ctrlPr>
@@ -623,6 +717,7 @@
               </m:rPr>
               <w:rPr>
                 <w:rFonts w:ascii="Cambria Math" w:eastAsia="微软雅黑 Light" w:hAnsi="Cambria Math"/>
+                <w:color w:val="BFBFBF" w:themeColor="background1" w:themeShade="BF"/>
                 <w:szCs w:val="21"/>
               </w:rPr>
               <m:t>T</m:t>
@@ -635,6 +730,7 @@
               </m:rPr>
               <w:rPr>
                 <w:rFonts w:ascii="Cambria Math" w:eastAsia="微软雅黑 Light" w:hAnsi="Cambria Math"/>
+                <w:color w:val="BFBFBF" w:themeColor="background1" w:themeShade="BF"/>
                 <w:szCs w:val="21"/>
               </w:rPr>
               <m:t>1</m:t>
@@ -645,6 +741,7 @@
       <w:r>
         <w:rPr>
           <w:rFonts w:ascii="微软雅黑 Light" w:eastAsia="微软雅黑 Light" w:hAnsi="微软雅黑 Light" w:hint="eastAsia"/>
+          <w:color w:val="BFBFBF" w:themeColor="background1" w:themeShade="BF"/>
           <w:szCs w:val="21"/>
         </w:rPr>
         <w:t>变换又是相对于它的父节点而言的，同理</w:t>
@@ -655,6 +752,7 @@
             <m:ctrlPr>
               <w:rPr>
                 <w:rFonts w:ascii="Cambria Math" w:eastAsia="微软雅黑 Light" w:hAnsi="Cambria Math"/>
+                <w:color w:val="BFBFBF" w:themeColor="background1" w:themeShade="BF"/>
                 <w:szCs w:val="21"/>
               </w:rPr>
             </m:ctrlPr>
@@ -666,6 +764,7 @@
               </m:rPr>
               <w:rPr>
                 <w:rFonts w:ascii="Cambria Math" w:eastAsia="微软雅黑 Light" w:hAnsi="Cambria Math"/>
+                <w:color w:val="BFBFBF" w:themeColor="background1" w:themeShade="BF"/>
                 <w:szCs w:val="21"/>
               </w:rPr>
               <m:t>T</m:t>
@@ -678,6 +777,7 @@
               </m:rPr>
               <w:rPr>
                 <w:rFonts w:ascii="Cambria Math" w:eastAsia="微软雅黑 Light" w:hAnsi="Cambria Math"/>
+                <w:color w:val="BFBFBF" w:themeColor="background1" w:themeShade="BF"/>
                 <w:szCs w:val="21"/>
               </w:rPr>
               <m:t>2</m:t>
@@ -688,6 +788,7 @@
       <w:r>
         <w:rPr>
           <w:rFonts w:ascii="微软雅黑 Light" w:eastAsia="微软雅黑 Light" w:hAnsi="微软雅黑 Light" w:hint="eastAsia"/>
+          <w:color w:val="BFBFBF" w:themeColor="background1" w:themeShade="BF"/>
           <w:szCs w:val="21"/>
         </w:rPr>
         <w:t>就是相对于S</w:t>
@@ -695,6 +796,7 @@
       <w:r>
         <w:rPr>
           <w:rFonts w:ascii="微软雅黑 Light" w:eastAsia="微软雅黑 Light" w:hAnsi="微软雅黑 Light"/>
+          <w:color w:val="BFBFBF" w:themeColor="background1" w:themeShade="BF"/>
           <w:szCs w:val="21"/>
         </w:rPr>
         <w:t>cene Graph</w:t>
@@ -702,6 +804,7 @@
       <w:r>
         <w:rPr>
           <w:rFonts w:ascii="微软雅黑 Light" w:eastAsia="微软雅黑 Light" w:hAnsi="微软雅黑 Light" w:hint="eastAsia"/>
+          <w:color w:val="BFBFBF" w:themeColor="background1" w:themeShade="BF"/>
           <w:szCs w:val="21"/>
         </w:rPr>
         <w:t>根节点而言的。</w:t>
@@ -709,6 +812,7 @@
       <w:r>
         <w:rPr>
           <w:rFonts w:ascii="微软雅黑 Light" w:eastAsia="微软雅黑 Light" w:hAnsi="微软雅黑 Light" w:hint="eastAsia"/>
+          <w:color w:val="BFBFBF" w:themeColor="background1" w:themeShade="BF"/>
           <w:szCs w:val="21"/>
         </w:rPr>
         <w:t>之所以要这么做是我感觉，C</w:t>
@@ -716,6 +820,7 @@
       <w:r>
         <w:rPr>
           <w:rFonts w:ascii="微软雅黑 Light" w:eastAsia="微软雅黑 Light" w:hAnsi="微软雅黑 Light"/>
+          <w:color w:val="BFBFBF" w:themeColor="background1" w:themeShade="BF"/>
           <w:szCs w:val="21"/>
         </w:rPr>
         <w:t>amera</w:t>
@@ -723,6 +828,7 @@
       <w:r>
         <w:rPr>
           <w:rFonts w:ascii="微软雅黑 Light" w:eastAsia="微软雅黑 Light" w:hAnsi="微软雅黑 Light" w:hint="eastAsia"/>
+          <w:color w:val="BFBFBF" w:themeColor="background1" w:themeShade="BF"/>
           <w:szCs w:val="21"/>
         </w:rPr>
         <w:t>、L</w:t>
@@ -730,6 +836,7 @@
       <w:r>
         <w:rPr>
           <w:rFonts w:ascii="微软雅黑 Light" w:eastAsia="微软雅黑 Light" w:hAnsi="微软雅黑 Light"/>
+          <w:color w:val="BFBFBF" w:themeColor="background1" w:themeShade="BF"/>
           <w:szCs w:val="21"/>
         </w:rPr>
         <w:t>ight</w:t>
@@ -737,6 +844,7 @@
       <w:r>
         <w:rPr>
           <w:rFonts w:ascii="微软雅黑 Light" w:eastAsia="微软雅黑 Light" w:hAnsi="微软雅黑 Light" w:hint="eastAsia"/>
+          <w:color w:val="BFBFBF" w:themeColor="background1" w:themeShade="BF"/>
           <w:szCs w:val="21"/>
         </w:rPr>
         <w:t>、M</w:t>
@@ -744,6 +852,7 @@
       <w:r>
         <w:rPr>
           <w:rFonts w:ascii="微软雅黑 Light" w:eastAsia="微软雅黑 Light" w:hAnsi="微软雅黑 Light"/>
+          <w:color w:val="BFBFBF" w:themeColor="background1" w:themeShade="BF"/>
           <w:szCs w:val="21"/>
         </w:rPr>
         <w:t>esh</w:t>
@@ -751,6 +860,7 @@
       <w:r>
         <w:rPr>
           <w:rFonts w:ascii="微软雅黑 Light" w:eastAsia="微软雅黑 Light" w:hAnsi="微软雅黑 Light" w:hint="eastAsia"/>
+          <w:color w:val="BFBFBF" w:themeColor="background1" w:themeShade="BF"/>
           <w:szCs w:val="21"/>
         </w:rPr>
         <w:t>等的变换的逻辑不太相同，那么他们最好还是</w:t>
@@ -758,6 +868,7 @@
       <w:r>
         <w:rPr>
           <w:rFonts w:ascii="微软雅黑 Light" w:eastAsia="微软雅黑 Light" w:hAnsi="微软雅黑 Light" w:hint="eastAsia"/>
+          <w:color w:val="BFBFBF" w:themeColor="background1" w:themeShade="BF"/>
           <w:szCs w:val="21"/>
         </w:rPr>
         <w:t>要</w:t>
@@ -765,6 +876,7 @@
       <w:r>
         <w:rPr>
           <w:rFonts w:ascii="微软雅黑 Light" w:eastAsia="微软雅黑 Light" w:hAnsi="微软雅黑 Light" w:hint="eastAsia"/>
+          <w:color w:val="BFBFBF" w:themeColor="background1" w:themeShade="BF"/>
           <w:szCs w:val="21"/>
         </w:rPr>
         <w:t>自己</w:t>
@@ -772,6 +884,7 @@
       <w:r>
         <w:rPr>
           <w:rFonts w:ascii="微软雅黑 Light" w:eastAsia="微软雅黑 Light" w:hAnsi="微软雅黑 Light" w:hint="eastAsia"/>
+          <w:color w:val="BFBFBF" w:themeColor="background1" w:themeShade="BF"/>
           <w:szCs w:val="21"/>
         </w:rPr>
         <w:t>维护</w:t>
@@ -779,6 +892,7 @@
       <w:r>
         <w:rPr>
           <w:rFonts w:ascii="微软雅黑 Light" w:eastAsia="微软雅黑 Light" w:hAnsi="微软雅黑 Light"/>
+          <w:color w:val="BFBFBF" w:themeColor="background1" w:themeShade="BF"/>
           <w:szCs w:val="21"/>
         </w:rPr>
         <w:t>Transform</w:t>
@@ -786,6 +900,7 @@
       <w:r>
         <w:rPr>
           <w:rFonts w:ascii="微软雅黑 Light" w:eastAsia="微软雅黑 Light" w:hAnsi="微软雅黑 Light" w:hint="eastAsia"/>
+          <w:color w:val="BFBFBF" w:themeColor="background1" w:themeShade="BF"/>
           <w:szCs w:val="21"/>
         </w:rPr>
         <w:t>信息</w:t>
@@ -793,6 +908,7 @@
       <w:r>
         <w:rPr>
           <w:rFonts w:ascii="微软雅黑 Light" w:eastAsia="微软雅黑 Light" w:hAnsi="微软雅黑 Light" w:hint="eastAsia"/>
+          <w:color w:val="BFBFBF" w:themeColor="background1" w:themeShade="BF"/>
           <w:szCs w:val="21"/>
         </w:rPr>
         <w:t>以实现定制化。</w:t>
@@ -800,6 +916,7 @@
     </w:p>
     <w:p>
       <w:pPr>
+        <w:ind w:firstLine="420"/>
         <w:jc w:val="left"/>
         <w:rPr>
           <w:rFonts w:ascii="微软雅黑 Light" w:eastAsia="微软雅黑 Light" w:hAnsi="微软雅黑 Light"/>
@@ -808,6 +925,342 @@
       </w:pPr>
       <w:r>
         <w:rPr>
+          <w:rFonts w:ascii="微软雅黑 Light" w:eastAsia="微软雅黑 Light" w:hAnsi="微软雅黑 Light" w:hint="eastAsia"/>
+          <w:color w:val="000000" w:themeColor="text1"/>
+          <w:szCs w:val="21"/>
+        </w:rPr>
+        <w:t>（2</w:t>
+      </w:r>
+      <w:r>
+        <w:rPr>
+          <w:rFonts w:ascii="微软雅黑 Light" w:eastAsia="微软雅黑 Light" w:hAnsi="微软雅黑 Light"/>
+          <w:color w:val="000000" w:themeColor="text1"/>
+          <w:szCs w:val="21"/>
+        </w:rPr>
+        <w:t>019.3.</w:t>
+      </w:r>
+      <w:r>
+        <w:rPr>
+          <w:rFonts w:ascii="微软雅黑 Light" w:eastAsia="微软雅黑 Light" w:hAnsi="微软雅黑 Light"/>
+          <w:color w:val="000000" w:themeColor="text1"/>
+          <w:szCs w:val="21"/>
+        </w:rPr>
+        <w:t>2</w:t>
+      </w:r>
+      <w:r>
+        <w:rPr>
+          <w:rFonts w:ascii="微软雅黑 Light" w:eastAsia="微软雅黑 Light" w:hAnsi="微软雅黑 Light"/>
+          <w:color w:val="000000" w:themeColor="text1"/>
+          <w:szCs w:val="21"/>
+        </w:rPr>
+        <w:t>）</w:t>
+      </w:r>
+      <w:r>
+        <w:rPr>
+          <w:rFonts w:ascii="微软雅黑 Light" w:eastAsia="微软雅黑 Light" w:hAnsi="微软雅黑 Light" w:hint="eastAsia"/>
+          <w:color w:val="000000" w:themeColor="text1"/>
+          <w:szCs w:val="21"/>
+        </w:rPr>
+        <w:t>现在打算</w:t>
+      </w:r>
+      <w:proofErr w:type="spellStart"/>
+      <w:r>
+        <w:rPr>
+          <w:rFonts w:ascii="微软雅黑 Light" w:eastAsia="微软雅黑 Light" w:hAnsi="微软雅黑 Light" w:hint="eastAsia"/>
+          <w:color w:val="000000" w:themeColor="text1"/>
+          <w:szCs w:val="21"/>
+        </w:rPr>
+        <w:t>I</w:t>
+      </w:r>
+      <w:r>
+        <w:rPr>
+          <w:rFonts w:ascii="微软雅黑 Light" w:eastAsia="微软雅黑 Light" w:hAnsi="微软雅黑 Light"/>
+          <w:color w:val="000000" w:themeColor="text1"/>
+          <w:szCs w:val="21"/>
+        </w:rPr>
+        <w:t>SceneObject</w:t>
+      </w:r>
+      <w:proofErr w:type="spellEnd"/>
+      <w:r>
+        <w:rPr>
+          <w:rFonts w:ascii="微软雅黑 Light" w:eastAsia="微软雅黑 Light" w:hAnsi="微软雅黑 Light" w:hint="eastAsia"/>
+          <w:color w:val="000000" w:themeColor="text1"/>
+          <w:szCs w:val="21"/>
+        </w:rPr>
+        <w:t>继承了</w:t>
+      </w:r>
+      <w:proofErr w:type="spellStart"/>
+      <w:r>
+        <w:rPr>
+          <w:rFonts w:ascii="微软雅黑 Light" w:eastAsia="微软雅黑 Light" w:hAnsi="微软雅黑 Light" w:hint="eastAsia"/>
+          <w:color w:val="000000" w:themeColor="text1"/>
+          <w:szCs w:val="21"/>
+        </w:rPr>
+        <w:t>S</w:t>
+      </w:r>
+      <w:r>
+        <w:rPr>
+          <w:rFonts w:ascii="微软雅黑 Light" w:eastAsia="微软雅黑 Light" w:hAnsi="微软雅黑 Light"/>
+          <w:color w:val="000000" w:themeColor="text1"/>
+          <w:szCs w:val="21"/>
+        </w:rPr>
+        <w:t>ceneNode</w:t>
+      </w:r>
+      <w:proofErr w:type="spellEnd"/>
+      <w:r>
+        <w:rPr>
+          <w:rFonts w:ascii="微软雅黑 Light" w:eastAsia="微软雅黑 Light" w:hAnsi="微软雅黑 Light" w:hint="eastAsia"/>
+          <w:color w:val="000000" w:themeColor="text1"/>
+          <w:szCs w:val="21"/>
+        </w:rPr>
+        <w:t>，也就是说</w:t>
+      </w:r>
+      <w:proofErr w:type="spellStart"/>
+      <w:r>
+        <w:rPr>
+          <w:rFonts w:ascii="微软雅黑 Light" w:eastAsia="微软雅黑 Light" w:hAnsi="微软雅黑 Light" w:hint="eastAsia"/>
+          <w:color w:val="000000" w:themeColor="text1"/>
+          <w:szCs w:val="21"/>
+        </w:rPr>
+        <w:t>S</w:t>
+      </w:r>
+      <w:r>
+        <w:rPr>
+          <w:rFonts w:ascii="微软雅黑 Light" w:eastAsia="微软雅黑 Light" w:hAnsi="微软雅黑 Light"/>
+          <w:color w:val="000000" w:themeColor="text1"/>
+          <w:szCs w:val="21"/>
+        </w:rPr>
+        <w:t>ceneObject</w:t>
+      </w:r>
+      <w:proofErr w:type="spellEnd"/>
+      <w:r>
+        <w:rPr>
+          <w:rFonts w:ascii="微软雅黑 Light" w:eastAsia="微软雅黑 Light" w:hAnsi="微软雅黑 Light" w:hint="eastAsia"/>
+          <w:color w:val="000000" w:themeColor="text1"/>
+          <w:szCs w:val="21"/>
+        </w:rPr>
+        <w:t>已</w:t>
+      </w:r>
+      <w:r>
+        <w:rPr>
+          <w:rFonts w:ascii="微软雅黑 Light" w:eastAsia="微软雅黑 Light" w:hAnsi="微软雅黑 Light" w:hint="eastAsia"/>
+          <w:color w:val="000000" w:themeColor="text1"/>
+          <w:szCs w:val="21"/>
+        </w:rPr>
+        <w:lastRenderedPageBreak/>
+        <w:t>经用继承的方式强行和</w:t>
+      </w:r>
+      <w:r>
+        <w:rPr>
+          <w:rFonts w:ascii="微软雅黑 Light" w:eastAsia="微软雅黑 Light" w:hAnsi="微软雅黑 Light" w:hint="eastAsia"/>
+          <w:color w:val="000000" w:themeColor="text1"/>
+          <w:szCs w:val="21"/>
+        </w:rPr>
+        <w:t>场景节点</w:t>
+      </w:r>
+      <w:r>
+        <w:rPr>
+          <w:rFonts w:ascii="微软雅黑 Light" w:eastAsia="微软雅黑 Light" w:hAnsi="微软雅黑 Light" w:hint="eastAsia"/>
+          <w:color w:val="000000" w:themeColor="text1"/>
+          <w:szCs w:val="21"/>
+        </w:rPr>
+        <w:t>绑在一起了</w:t>
+      </w:r>
+      <w:r>
+        <w:rPr>
+          <w:rFonts w:ascii="微软雅黑 Light" w:eastAsia="微软雅黑 Light" w:hAnsi="微软雅黑 Light" w:hint="eastAsia"/>
+          <w:szCs w:val="21"/>
+        </w:rPr>
+        <w:t>。也就是说：</w:t>
+      </w:r>
+    </w:p>
+    <w:p>
+      <w:pPr>
+        <w:ind w:firstLine="420"/>
+        <w:jc w:val="center"/>
+        <w:rPr>
+          <w:rFonts w:ascii="微软雅黑 Light" w:eastAsia="微软雅黑 Light" w:hAnsi="微软雅黑 Light" w:hint="eastAsia"/>
+          <w:szCs w:val="21"/>
+        </w:rPr>
+      </w:pPr>
+      <w:r>
+        <w:rPr>
+          <w:noProof/>
+        </w:rPr>
+        <w:drawing>
+          <wp:inline distT="0" distB="0" distL="0" distR="0" wp14:anchorId="1BC45541" wp14:editId="787BD1A8">
+            <wp:extent cx="3103419" cy="2928798"/>
+            <wp:effectExtent l="0" t="0" r="1905" b="5080"/>
+            <wp:docPr id="1" name="图片 1"/>
+            <wp:cNvGraphicFramePr>
+              <a:graphicFrameLocks xmlns:a="http://schemas.openxmlformats.org/drawingml/2006/main" noChangeAspect="1"/>
+            </wp:cNvGraphicFramePr>
+            <a:graphic xmlns:a="http://schemas.openxmlformats.org/drawingml/2006/main">
+              <a:graphicData uri="http://schemas.openxmlformats.org/drawingml/2006/picture">
+                <pic:pic xmlns:pic="http://schemas.openxmlformats.org/drawingml/2006/picture">
+                  <pic:nvPicPr>
+                    <pic:cNvPr id="0" name="Picture 1"/>
+                    <pic:cNvPicPr>
+                      <a:picLocks noChangeAspect="1" noChangeArrowheads="1"/>
+                    </pic:cNvPicPr>
+                  </pic:nvPicPr>
+                  <pic:blipFill>
+                    <a:blip r:embed="rId6">
+                      <a:extLst>
+                        <a:ext uri="{28A0092B-C50C-407E-A947-70E740481C1C}">
+                          <a14:useLocalDpi xmlns:a14="http://schemas.microsoft.com/office/drawing/2010/main" val="0"/>
+                        </a:ext>
+                      </a:extLst>
+                    </a:blip>
+                    <a:srcRect/>
+                    <a:stretch>
+                      <a:fillRect/>
+                    </a:stretch>
+                  </pic:blipFill>
+                  <pic:spPr bwMode="auto">
+                    <a:xfrm>
+                      <a:off x="0" y="0"/>
+                      <a:ext cx="3129959" cy="2953845"/>
+                    </a:xfrm>
+                    <a:prstGeom prst="rect">
+                      <a:avLst/>
+                    </a:prstGeom>
+                    <a:noFill/>
+                    <a:ln>
+                      <a:noFill/>
+                    </a:ln>
+                  </pic:spPr>
+                </pic:pic>
+              </a:graphicData>
+            </a:graphic>
+          </wp:inline>
+        </w:drawing>
+      </w:r>
+    </w:p>
+    <w:p>
+      <w:pPr>
+        <w:ind w:firstLine="420"/>
+        <w:jc w:val="left"/>
+        <w:rPr>
+          <w:rFonts w:ascii="微软雅黑 Light" w:eastAsia="微软雅黑 Light" w:hAnsi="微软雅黑 Light" w:hint="eastAsia"/>
+          <w:szCs w:val="21"/>
+        </w:rPr>
+      </w:pPr>
+      <w:r>
+        <w:rPr>
+          <w:rFonts w:ascii="微软雅黑 Light" w:eastAsia="微软雅黑 Light" w:hAnsi="微软雅黑 Light" w:hint="eastAsia"/>
+          <w:szCs w:val="21"/>
+        </w:rPr>
+        <w:t>然后为了方便起见，我想着要不</w:t>
+      </w:r>
+      <w:r>
+        <w:rPr>
+          <w:rFonts w:ascii="微软雅黑 Light" w:eastAsia="微软雅黑 Light" w:hAnsi="微软雅黑 Light" w:hint="eastAsia"/>
+          <w:szCs w:val="21"/>
+        </w:rPr>
+        <w:t>现在</w:t>
+      </w:r>
+      <w:r>
+        <w:rPr>
+          <w:rFonts w:ascii="微软雅黑 Light" w:eastAsia="微软雅黑 Light" w:hAnsi="微软雅黑 Light" w:hint="eastAsia"/>
+          <w:b/>
+          <w:szCs w:val="21"/>
+          <w:u w:val="single"/>
+        </w:rPr>
+        <w:t>场景图就先只是实现hierarchical</w:t>
+      </w:r>
+      <w:r>
+        <w:rPr>
+          <w:rFonts w:ascii="微软雅黑 Light" w:eastAsia="微软雅黑 Light" w:hAnsi="微软雅黑 Light"/>
+          <w:b/>
+          <w:szCs w:val="21"/>
+          <w:u w:val="single"/>
+        </w:rPr>
+        <w:t xml:space="preserve"> transform</w:t>
+      </w:r>
+      <w:r>
+        <w:rPr>
+          <w:rFonts w:ascii="微软雅黑 Light" w:eastAsia="微软雅黑 Light" w:hAnsi="微软雅黑 Light" w:hint="eastAsia"/>
+          <w:b/>
+          <w:szCs w:val="21"/>
+          <w:u w:val="single"/>
+        </w:rPr>
+        <w:t>吧，</w:t>
+      </w:r>
+      <w:proofErr w:type="spellStart"/>
+      <w:r>
+        <w:rPr>
+          <w:rFonts w:ascii="微软雅黑 Light" w:eastAsia="微软雅黑 Light" w:hAnsi="微软雅黑 Light" w:hint="eastAsia"/>
+          <w:b/>
+          <w:szCs w:val="21"/>
+          <w:u w:val="single"/>
+        </w:rPr>
+        <w:t>a</w:t>
+      </w:r>
+      <w:r>
+        <w:rPr>
+          <w:rFonts w:ascii="微软雅黑 Light" w:eastAsia="微软雅黑 Light" w:hAnsi="微软雅黑 Light"/>
+          <w:b/>
+          <w:szCs w:val="21"/>
+          <w:u w:val="single"/>
+        </w:rPr>
+        <w:t>ddToRenderList</w:t>
+      </w:r>
+      <w:proofErr w:type="spellEnd"/>
+      <w:r>
+        <w:rPr>
+          <w:rFonts w:ascii="微软雅黑 Light" w:eastAsia="微软雅黑 Light" w:hAnsi="微软雅黑 Light" w:hint="eastAsia"/>
+          <w:b/>
+          <w:szCs w:val="21"/>
+          <w:u w:val="single"/>
+        </w:rPr>
+        <w:t>的方式还是按回原来的手动添加</w:t>
+      </w:r>
+      <w:r>
+        <w:rPr>
+          <w:rFonts w:ascii="微软雅黑 Light" w:eastAsia="微软雅黑 Light" w:hAnsi="微软雅黑 Light" w:hint="eastAsia"/>
+          <w:szCs w:val="21"/>
+        </w:rPr>
+        <w:t>呗。</w:t>
+      </w:r>
+      <w:bookmarkStart w:id="0" w:name="_GoBack"/>
+      <w:bookmarkEnd w:id="0"/>
+    </w:p>
+    <w:p>
+      <w:pPr>
+        <w:ind w:firstLine="420"/>
+        <w:jc w:val="left"/>
+        <w:rPr>
+          <w:rFonts w:ascii="微软雅黑 Light" w:eastAsia="微软雅黑 Light" w:hAnsi="微软雅黑 Light" w:hint="eastAsia"/>
+          <w:szCs w:val="21"/>
+        </w:rPr>
+      </w:pPr>
+    </w:p>
+    <w:p>
+      <w:pPr>
+        <w:pStyle w:val="a6"/>
+        <w:numPr>
+          <w:ilvl w:val="0"/>
+          <w:numId w:val="2"/>
+        </w:numPr>
+        <w:ind w:firstLineChars="0"/>
+        <w:jc w:val="left"/>
+        <w:rPr>
+          <w:rFonts w:ascii="微软雅黑 Light" w:eastAsia="微软雅黑 Light" w:hAnsi="微软雅黑 Light" w:hint="eastAsia"/>
+          <w:szCs w:val="21"/>
+        </w:rPr>
+      </w:pPr>
+    </w:p>
+    <w:p>
+      <w:pPr>
+        <w:jc w:val="left"/>
+        <w:rPr>
+          <w:rFonts w:ascii="微软雅黑 Light" w:eastAsia="微软雅黑 Light" w:hAnsi="微软雅黑 Light"/>
+          <w:szCs w:val="21"/>
+        </w:rPr>
+      </w:pPr>
+      <w:r>
+        <w:rPr>
           <w:rFonts w:ascii="微软雅黑 Light" w:eastAsia="微软雅黑 Light" w:hAnsi="微软雅黑 Light"/>
           <w:szCs w:val="21"/>
         </w:rPr>
@@ -846,15 +1299,7 @@
           <w:rFonts w:ascii="微软雅黑 Light" w:eastAsia="微软雅黑 Light" w:hAnsi="微软雅黑 Light" w:hint="eastAsia"/>
           <w:szCs w:val="21"/>
         </w:rPr>
-        <w:t>。那么对于某一个挂在</w:t>
-      </w:r>
-      <w:r>
-        <w:rPr>
-          <w:rFonts w:ascii="微软雅黑 Light" w:eastAsia="微软雅黑 Light" w:hAnsi="微软雅黑 Light" w:hint="eastAsia"/>
-          <w:szCs w:val="21"/>
-        </w:rPr>
-        <w:lastRenderedPageBreak/>
-        <w:t>叶节点上的场景对象来说</w:t>
+        <w:t>。那么对于某一个挂在叶节点上的场景对象来说</w:t>
       </w:r>
       <w:r>
         <w:rPr>
@@ -898,7 +1343,7 @@
       <w:pPr>
         <w:jc w:val="left"/>
         <w:rPr>
-          <w:rFonts w:ascii="微软雅黑 Light" w:eastAsia="微软雅黑 Light" w:hAnsi="微软雅黑 Light" w:hint="eastAsia"/>
+          <w:rFonts w:ascii="微软雅黑 Light" w:eastAsia="微软雅黑 Light" w:hAnsi="微软雅黑 Light"/>
           <w:i/>
           <w:szCs w:val="21"/>
         </w:rPr>
@@ -1124,7 +1569,7 @@
       <w:pPr>
         <w:jc w:val="center"/>
         <w:rPr>
-          <w:rFonts w:ascii="微软雅黑 Light" w:eastAsia="微软雅黑 Light" w:hAnsi="微软雅黑 Light" w:hint="eastAsia"/>
+          <w:rFonts w:ascii="微软雅黑 Light" w:eastAsia="微软雅黑 Light" w:hAnsi="微软雅黑 Light"/>
           <w:szCs w:val="21"/>
         </w:rPr>
       </w:pPr>
@@ -1132,6 +1577,7 @@
         <w:rPr>
           <w:noProof/>
         </w:rPr>
+        <w:lastRenderedPageBreak/>
         <w:drawing>
           <wp:inline distT="0" distB="0" distL="0" distR="0" wp14:anchorId="1F581F3E" wp14:editId="63342F1D">
             <wp:extent cx="2869812" cy="3484418"/>
@@ -1150,7 +1596,7 @@
                     </pic:cNvPicPr>
                   </pic:nvPicPr>
                   <pic:blipFill>
-                    <a:blip r:embed="rId5">
+                    <a:blip r:embed="rId7">
                       <a:extLst>
                         <a:ext uri="{28A0092B-C50C-407E-A947-70E740481C1C}">
                           <a14:useLocalDpi xmlns:a14="http://schemas.microsoft.com/office/drawing/2010/main" val="0"/>
@@ -1538,7 +1984,7 @@
       <w:pPr>
         <w:jc w:val="left"/>
         <w:rPr>
-          <w:rFonts w:ascii="微软雅黑 Light" w:eastAsia="微软雅黑 Light" w:hAnsi="微软雅黑 Light" w:hint="eastAsia"/>
+          <w:rFonts w:ascii="微软雅黑 Light" w:eastAsia="微软雅黑 Light" w:hAnsi="微软雅黑 Light"/>
           <w:szCs w:val="21"/>
         </w:rPr>
       </w:pPr>
@@ -1563,8 +2009,6 @@
         </w:rPr>
         <w:t>不管是用递归还是压栈实现，</w:t>
       </w:r>
-      <w:bookmarkStart w:id="0" w:name="_GoBack"/>
-      <w:bookmarkEnd w:id="0"/>
       <w:r>
         <w:rPr>
           <w:rFonts w:ascii="微软雅黑 Light" w:eastAsia="微软雅黑 Light" w:hAnsi="微软雅黑 Light" w:hint="eastAsia"/>
@@ -1683,17 +2127,16 @@
       <w:pPr>
         <w:jc w:val="left"/>
         <w:rPr>
-          <w:rFonts w:ascii="微软雅黑 Light" w:eastAsia="微软雅黑 Light" w:hAnsi="微软雅黑 Light" w:hint="eastAsia"/>
+          <w:rFonts w:ascii="微软雅黑 Light" w:eastAsia="微软雅黑 Light" w:hAnsi="微软雅黑 Light"/>
           <w:szCs w:val="21"/>
         </w:rPr>
       </w:pPr>
     </w:p>
     <w:p>
       <w:pPr>
-        <w:ind w:firstLine="420"/>
         <w:jc w:val="left"/>
         <w:rPr>
-          <w:rFonts w:ascii="微软雅黑 Light" w:eastAsia="微软雅黑 Light" w:hAnsi="微软雅黑 Light" w:hint="eastAsia"/>
+          <w:rFonts w:ascii="微软雅黑 Light" w:eastAsia="微软雅黑 Light" w:hAnsi="微软雅黑 Light"/>
           <w:szCs w:val="21"/>
         </w:rPr>
       </w:pPr>
@@ -1702,15 +2145,6 @@
       <w:pPr>
         <w:jc w:val="left"/>
         <w:rPr>
-          <w:rFonts w:ascii="微软雅黑 Light" w:eastAsia="微软雅黑 Light" w:hAnsi="微软雅黑 Light" w:hint="eastAsia"/>
-          <w:szCs w:val="21"/>
-        </w:rPr>
-      </w:pPr>
-    </w:p>
-    <w:p>
-      <w:pPr>
-        <w:jc w:val="left"/>
-        <w:rPr>
           <w:rFonts w:ascii="微软雅黑 Light" w:eastAsia="微软雅黑 Light" w:hAnsi="微软雅黑 Light"/>
           <w:szCs w:val="21"/>
         </w:rPr>
@@ -1732,7 +2166,7 @@
       <w:r>
         <w:t xml:space="preserve"> </w:t>
       </w:r>
-      <w:hyperlink r:id="rId6" w:history="1">
+      <w:hyperlink r:id="rId8" w:history="1">
         <w:r>
           <w:rPr>
             <w:rStyle w:val="a3"/>
@@ -1747,7 +2181,7 @@
       <w:pPr>
         <w:jc w:val="left"/>
         <w:rPr>
-          <w:rFonts w:ascii="微软雅黑 Light" w:eastAsia="微软雅黑 Light" w:hAnsi="微软雅黑 Light" w:hint="eastAsia"/>
+          <w:rFonts w:ascii="微软雅黑 Light" w:eastAsia="微软雅黑 Light" w:hAnsi="微软雅黑 Light"/>
           <w:szCs w:val="21"/>
         </w:rPr>
       </w:pPr>
@@ -1765,7 +2199,7 @@
         </w:rPr>
         <w:t xml:space="preserve"> </w:t>
       </w:r>
-      <w:hyperlink r:id="rId7" w:history="1">
+      <w:hyperlink r:id="rId9" w:history="1">
         <w:r>
           <w:rPr>
             <w:rStyle w:val="a3"/>
@@ -1784,6 +2218,359 @@
     </w:sectPr>
   </w:body>
 </w:document>
+</file>
+
+<file path=word/numbering.xml><?xml version="1.0" encoding="utf-8"?>
+<w:numbering xmlns:wpc="http://schemas.microsoft.com/office/word/2010/wordprocessingCanvas" xmlns:cx="http://schemas.microsoft.com/office/drawing/2014/chartex" xmlns:cx1="http://schemas.microsoft.com/office/drawing/2015/9/8/chartex" xmlns:cx2="http://schemas.microsoft.com/office/drawing/2015/10/21/chartex" xmlns:cx3="http://schemas.microsoft.com/office/drawing/2016/5/9/chartex" xmlns:cx4="http://schemas.microsoft.com/office/drawing/2016/5/10/chartex" xmlns:cx5="http://schemas.microsoft.com/office/drawing/2016/5/11/chartex" xmlns:cx6="http://schemas.microsoft.com/office/drawing/2016/5/12/chartex" xmlns:cx7="http://schemas.microsoft.com/office/drawing/2016/5/13/chartex" xmlns:cx8="http://schemas.microsoft.com/office/drawing/2016/5/14/chartex" xmlns:mc="http://schemas.openxmlformats.org/markup-compatibility/2006" xmlns:aink="http://schemas.microsoft.com/office/drawing/2016/ink" xmlns:am3d="http://schemas.microsoft.com/office/drawing/2017/model3d" xmlns:o="urn:schemas-microsoft-com:office:office" xmlns:r="http://schemas.openxmlformats.org/officeDocument/2006/relationships" xmlns:m="http://schemas.openxmlformats.org/officeDocument/2006/math" xmlns:v="urn:schemas-microsoft-com:vml" xmlns:wp14="http://schemas.microsoft.com/office/word/2010/wordprocessingDrawing" xmlns:wp="http://schemas.openxmlformats.org/drawingml/2006/wordprocessingDrawing" xmlns:w10="urn:schemas-microsoft-com:office:word" xmlns:w="http://schemas.openxmlformats.org/wordprocessingml/2006/main" xmlns:w14="http://schemas.microsoft.com/office/word/2010/wordml" xmlns:w15="http://schemas.microsoft.com/office/word/2012/wordml" xmlns:w16cid="http://schemas.microsoft.com/office/word/2016/wordml/cid" xmlns:w16se="http://schemas.microsoft.com/office/word/2015/wordml/symex" xmlns:wpg="http://schemas.microsoft.com/office/word/2010/wordprocessingGroup" xmlns:wpi="http://schemas.microsoft.com/office/word/2010/wordprocessingInk" xmlns:wne="http://schemas.microsoft.com/office/word/2006/wordml" xmlns:wps="http://schemas.microsoft.com/office/word/2010/wordprocessingShape" mc:Ignorable="w14 w15 w16se w16cid wp14">
+  <w:abstractNum w:abstractNumId="0" w15:restartNumberingAfterBreak="0">
+    <w:nsid w:val="66494AF1"/>
+    <w:multiLevelType w:val="hybridMultilevel"/>
+    <w:tmpl w:val="9EA00098"/>
+    <w:lvl w:ilvl="0" w:tplc="04090001">
+      <w:start w:val="1"/>
+      <w:numFmt w:val="bullet"/>
+      <w:lvlText w:val=""/>
+      <w:lvlJc w:val="left"/>
+      <w:pPr>
+        <w:ind w:left="840" w:hanging="420"/>
+      </w:pPr>
+      <w:rPr>
+        <w:rFonts w:ascii="Wingdings" w:hAnsi="Wingdings" w:hint="default"/>
+      </w:rPr>
+    </w:lvl>
+    <w:lvl w:ilvl="1" w:tplc="04090003" w:tentative="1">
+      <w:start w:val="1"/>
+      <w:numFmt w:val="bullet"/>
+      <w:lvlText w:val=""/>
+      <w:lvlJc w:val="left"/>
+      <w:pPr>
+        <w:ind w:left="1260" w:hanging="420"/>
+      </w:pPr>
+      <w:rPr>
+        <w:rFonts w:ascii="Wingdings" w:hAnsi="Wingdings" w:hint="default"/>
+      </w:rPr>
+    </w:lvl>
+    <w:lvl w:ilvl="2" w:tplc="04090005" w:tentative="1">
+      <w:start w:val="1"/>
+      <w:numFmt w:val="bullet"/>
+      <w:lvlText w:val=""/>
+      <w:lvlJc w:val="left"/>
+      <w:pPr>
+        <w:ind w:left="1680" w:hanging="420"/>
+      </w:pPr>
+      <w:rPr>
+        <w:rFonts w:ascii="Wingdings" w:hAnsi="Wingdings" w:hint="default"/>
+      </w:rPr>
+    </w:lvl>
+    <w:lvl w:ilvl="3" w:tplc="04090001" w:tentative="1">
+      <w:start w:val="1"/>
+      <w:numFmt w:val="bullet"/>
+      <w:lvlText w:val=""/>
+      <w:lvlJc w:val="left"/>
+      <w:pPr>
+        <w:ind w:left="2100" w:hanging="420"/>
+      </w:pPr>
+      <w:rPr>
+        <w:rFonts w:ascii="Wingdings" w:hAnsi="Wingdings" w:hint="default"/>
+      </w:rPr>
+    </w:lvl>
+    <w:lvl w:ilvl="4" w:tplc="04090003" w:tentative="1">
+      <w:start w:val="1"/>
+      <w:numFmt w:val="bullet"/>
+      <w:lvlText w:val=""/>
+      <w:lvlJc w:val="left"/>
+      <w:pPr>
+        <w:ind w:left="2520" w:hanging="420"/>
+      </w:pPr>
+      <w:rPr>
+        <w:rFonts w:ascii="Wingdings" w:hAnsi="Wingdings" w:hint="default"/>
+      </w:rPr>
+    </w:lvl>
+    <w:lvl w:ilvl="5" w:tplc="04090005" w:tentative="1">
+      <w:start w:val="1"/>
+      <w:numFmt w:val="bullet"/>
+      <w:lvlText w:val=""/>
+      <w:lvlJc w:val="left"/>
+      <w:pPr>
+        <w:ind w:left="2940" w:hanging="420"/>
+      </w:pPr>
+      <w:rPr>
+        <w:rFonts w:ascii="Wingdings" w:hAnsi="Wingdings" w:hint="default"/>
+      </w:rPr>
+    </w:lvl>
+    <w:lvl w:ilvl="6" w:tplc="04090001" w:tentative="1">
+      <w:start w:val="1"/>
+      <w:numFmt w:val="bullet"/>
+      <w:lvlText w:val=""/>
+      <w:lvlJc w:val="left"/>
+      <w:pPr>
+        <w:ind w:left="3360" w:hanging="420"/>
+      </w:pPr>
+      <w:rPr>
+        <w:rFonts w:ascii="Wingdings" w:hAnsi="Wingdings" w:hint="default"/>
+      </w:rPr>
+    </w:lvl>
+    <w:lvl w:ilvl="7" w:tplc="04090003" w:tentative="1">
+      <w:start w:val="1"/>
+      <w:numFmt w:val="bullet"/>
+      <w:lvlText w:val=""/>
+      <w:lvlJc w:val="left"/>
+      <w:pPr>
+        <w:ind w:left="3780" w:hanging="420"/>
+      </w:pPr>
+      <w:rPr>
+        <w:rFonts w:ascii="Wingdings" w:hAnsi="Wingdings" w:hint="default"/>
+      </w:rPr>
+    </w:lvl>
+    <w:lvl w:ilvl="8" w:tplc="04090005" w:tentative="1">
+      <w:start w:val="1"/>
+      <w:numFmt w:val="bullet"/>
+      <w:lvlText w:val=""/>
+      <w:lvlJc w:val="left"/>
+      <w:pPr>
+        <w:ind w:left="4200" w:hanging="420"/>
+      </w:pPr>
+      <w:rPr>
+        <w:rFonts w:ascii="Wingdings" w:hAnsi="Wingdings" w:hint="default"/>
+      </w:rPr>
+    </w:lvl>
+  </w:abstractNum>
+  <w:abstractNum w:abstractNumId="1" w15:restartNumberingAfterBreak="0">
+    <w:nsid w:val="713F4563"/>
+    <w:multiLevelType w:val="hybridMultilevel"/>
+    <w:tmpl w:val="5BDC8C8C"/>
+    <w:lvl w:ilvl="0" w:tplc="04090001">
+      <w:start w:val="1"/>
+      <w:numFmt w:val="bullet"/>
+      <w:lvlText w:val=""/>
+      <w:lvlJc w:val="left"/>
+      <w:pPr>
+        <w:ind w:left="420" w:hanging="420"/>
+      </w:pPr>
+      <w:rPr>
+        <w:rFonts w:ascii="Wingdings" w:hAnsi="Wingdings" w:hint="default"/>
+      </w:rPr>
+    </w:lvl>
+    <w:lvl w:ilvl="1" w:tplc="04090003" w:tentative="1">
+      <w:start w:val="1"/>
+      <w:numFmt w:val="bullet"/>
+      <w:lvlText w:val=""/>
+      <w:lvlJc w:val="left"/>
+      <w:pPr>
+        <w:ind w:left="840" w:hanging="420"/>
+      </w:pPr>
+      <w:rPr>
+        <w:rFonts w:ascii="Wingdings" w:hAnsi="Wingdings" w:hint="default"/>
+      </w:rPr>
+    </w:lvl>
+    <w:lvl w:ilvl="2" w:tplc="04090005" w:tentative="1">
+      <w:start w:val="1"/>
+      <w:numFmt w:val="bullet"/>
+      <w:lvlText w:val=""/>
+      <w:lvlJc w:val="left"/>
+      <w:pPr>
+        <w:ind w:left="1260" w:hanging="420"/>
+      </w:pPr>
+      <w:rPr>
+        <w:rFonts w:ascii="Wingdings" w:hAnsi="Wingdings" w:hint="default"/>
+      </w:rPr>
+    </w:lvl>
+    <w:lvl w:ilvl="3" w:tplc="04090001" w:tentative="1">
+      <w:start w:val="1"/>
+      <w:numFmt w:val="bullet"/>
+      <w:lvlText w:val=""/>
+      <w:lvlJc w:val="left"/>
+      <w:pPr>
+        <w:ind w:left="1680" w:hanging="420"/>
+      </w:pPr>
+      <w:rPr>
+        <w:rFonts w:ascii="Wingdings" w:hAnsi="Wingdings" w:hint="default"/>
+      </w:rPr>
+    </w:lvl>
+    <w:lvl w:ilvl="4" w:tplc="04090003" w:tentative="1">
+      <w:start w:val="1"/>
+      <w:numFmt w:val="bullet"/>
+      <w:lvlText w:val=""/>
+      <w:lvlJc w:val="left"/>
+      <w:pPr>
+        <w:ind w:left="2100" w:hanging="420"/>
+      </w:pPr>
+      <w:rPr>
+        <w:rFonts w:ascii="Wingdings" w:hAnsi="Wingdings" w:hint="default"/>
+      </w:rPr>
+    </w:lvl>
+    <w:lvl w:ilvl="5" w:tplc="04090005" w:tentative="1">
+      <w:start w:val="1"/>
+      <w:numFmt w:val="bullet"/>
+      <w:lvlText w:val=""/>
+      <w:lvlJc w:val="left"/>
+      <w:pPr>
+        <w:ind w:left="2520" w:hanging="420"/>
+      </w:pPr>
+      <w:rPr>
+        <w:rFonts w:ascii="Wingdings" w:hAnsi="Wingdings" w:hint="default"/>
+      </w:rPr>
+    </w:lvl>
+    <w:lvl w:ilvl="6" w:tplc="04090001" w:tentative="1">
+      <w:start w:val="1"/>
+      <w:numFmt w:val="bullet"/>
+      <w:lvlText w:val=""/>
+      <w:lvlJc w:val="left"/>
+      <w:pPr>
+        <w:ind w:left="2940" w:hanging="420"/>
+      </w:pPr>
+      <w:rPr>
+        <w:rFonts w:ascii="Wingdings" w:hAnsi="Wingdings" w:hint="default"/>
+      </w:rPr>
+    </w:lvl>
+    <w:lvl w:ilvl="7" w:tplc="04090003" w:tentative="1">
+      <w:start w:val="1"/>
+      <w:numFmt w:val="bullet"/>
+      <w:lvlText w:val=""/>
+      <w:lvlJc w:val="left"/>
+      <w:pPr>
+        <w:ind w:left="3360" w:hanging="420"/>
+      </w:pPr>
+      <w:rPr>
+        <w:rFonts w:ascii="Wingdings" w:hAnsi="Wingdings" w:hint="default"/>
+      </w:rPr>
+    </w:lvl>
+    <w:lvl w:ilvl="8" w:tplc="04090005" w:tentative="1">
+      <w:start w:val="1"/>
+      <w:numFmt w:val="bullet"/>
+      <w:lvlText w:val=""/>
+      <w:lvlJc w:val="left"/>
+      <w:pPr>
+        <w:ind w:left="3780" w:hanging="420"/>
+      </w:pPr>
+      <w:rPr>
+        <w:rFonts w:ascii="Wingdings" w:hAnsi="Wingdings" w:hint="default"/>
+      </w:rPr>
+    </w:lvl>
+  </w:abstractNum>
+  <w:abstractNum w:abstractNumId="2" w15:restartNumberingAfterBreak="0">
+    <w:nsid w:val="78A05425"/>
+    <w:multiLevelType w:val="hybridMultilevel"/>
+    <w:tmpl w:val="88AEF3C2"/>
+    <w:lvl w:ilvl="0" w:tplc="04090001">
+      <w:start w:val="1"/>
+      <w:numFmt w:val="bullet"/>
+      <w:lvlText w:val=""/>
+      <w:lvlJc w:val="left"/>
+      <w:pPr>
+        <w:ind w:left="420" w:hanging="420"/>
+      </w:pPr>
+      <w:rPr>
+        <w:rFonts w:ascii="Wingdings" w:hAnsi="Wingdings" w:hint="default"/>
+      </w:rPr>
+    </w:lvl>
+    <w:lvl w:ilvl="1" w:tplc="04090003" w:tentative="1">
+      <w:start w:val="1"/>
+      <w:numFmt w:val="bullet"/>
+      <w:lvlText w:val=""/>
+      <w:lvlJc w:val="left"/>
+      <w:pPr>
+        <w:ind w:left="840" w:hanging="420"/>
+      </w:pPr>
+      <w:rPr>
+        <w:rFonts w:ascii="Wingdings" w:hAnsi="Wingdings" w:hint="default"/>
+      </w:rPr>
+    </w:lvl>
+    <w:lvl w:ilvl="2" w:tplc="04090005" w:tentative="1">
+      <w:start w:val="1"/>
+      <w:numFmt w:val="bullet"/>
+      <w:lvlText w:val=""/>
+      <w:lvlJc w:val="left"/>
+      <w:pPr>
+        <w:ind w:left="1260" w:hanging="420"/>
+      </w:pPr>
+      <w:rPr>
+        <w:rFonts w:ascii="Wingdings" w:hAnsi="Wingdings" w:hint="default"/>
+      </w:rPr>
+    </w:lvl>
+    <w:lvl w:ilvl="3" w:tplc="04090001" w:tentative="1">
+      <w:start w:val="1"/>
+      <w:numFmt w:val="bullet"/>
+      <w:lvlText w:val=""/>
+      <w:lvlJc w:val="left"/>
+      <w:pPr>
+        <w:ind w:left="1680" w:hanging="420"/>
+      </w:pPr>
+      <w:rPr>
+        <w:rFonts w:ascii="Wingdings" w:hAnsi="Wingdings" w:hint="default"/>
+      </w:rPr>
+    </w:lvl>
+    <w:lvl w:ilvl="4" w:tplc="04090003" w:tentative="1">
+      <w:start w:val="1"/>
+      <w:numFmt w:val="bullet"/>
+      <w:lvlText w:val=""/>
+      <w:lvlJc w:val="left"/>
+      <w:pPr>
+        <w:ind w:left="2100" w:hanging="420"/>
+      </w:pPr>
+      <w:rPr>
+        <w:rFonts w:ascii="Wingdings" w:hAnsi="Wingdings" w:hint="default"/>
+      </w:rPr>
+    </w:lvl>
+    <w:lvl w:ilvl="5" w:tplc="04090005" w:tentative="1">
+      <w:start w:val="1"/>
+      <w:numFmt w:val="bullet"/>
+      <w:lvlText w:val=""/>
+      <w:lvlJc w:val="left"/>
+      <w:pPr>
+        <w:ind w:left="2520" w:hanging="420"/>
+      </w:pPr>
+      <w:rPr>
+        <w:rFonts w:ascii="Wingdings" w:hAnsi="Wingdings" w:hint="default"/>
+      </w:rPr>
+    </w:lvl>
+    <w:lvl w:ilvl="6" w:tplc="04090001" w:tentative="1">
+      <w:start w:val="1"/>
+      <w:numFmt w:val="bullet"/>
+      <w:lvlText w:val=""/>
+      <w:lvlJc w:val="left"/>
+      <w:pPr>
+        <w:ind w:left="2940" w:hanging="420"/>
+      </w:pPr>
+      <w:rPr>
+        <w:rFonts w:ascii="Wingdings" w:hAnsi="Wingdings" w:hint="default"/>
+      </w:rPr>
+    </w:lvl>
+    <w:lvl w:ilvl="7" w:tplc="04090003" w:tentative="1">
+      <w:start w:val="1"/>
+      <w:numFmt w:val="bullet"/>
+      <w:lvlText w:val=""/>
+      <w:lvlJc w:val="left"/>
+      <w:pPr>
+        <w:ind w:left="3360" w:hanging="420"/>
+      </w:pPr>
+      <w:rPr>
+        <w:rFonts w:ascii="Wingdings" w:hAnsi="Wingdings" w:hint="default"/>
+      </w:rPr>
+    </w:lvl>
+    <w:lvl w:ilvl="8" w:tplc="04090005" w:tentative="1">
+      <w:start w:val="1"/>
+      <w:numFmt w:val="bullet"/>
+      <w:lvlText w:val=""/>
+      <w:lvlJc w:val="left"/>
+      <w:pPr>
+        <w:ind w:left="3780" w:hanging="420"/>
+      </w:pPr>
+      <w:rPr>
+        <w:rFonts w:ascii="Wingdings" w:hAnsi="Wingdings" w:hint="default"/>
+      </w:rPr>
+    </w:lvl>
+  </w:abstractNum>
+  <w:num w:numId="1">
+    <w:abstractNumId w:val="0"/>
+  </w:num>
+  <w:num w:numId="2">
+    <w:abstractNumId w:val="1"/>
+  </w:num>
+  <w:num w:numId="3">
+    <w:abstractNumId w:val="2"/>
+  </w:num>
+</w:numbering>
 </file>
 
 <file path=word/styles.xml><?xml version="1.0" encoding="utf-8"?>
@@ -2245,6 +3032,16 @@
       <w:color w:val="808080"/>
     </w:rPr>
   </w:style>
+  <w:style w:type="paragraph" w:styleId="a6">
+    <w:name w:val="List Paragraph"/>
+    <w:basedOn w:val="a"/>
+    <w:uiPriority w:val="34"/>
+    <w:qFormat/>
+    <w:rsid w:val="00E26C92"/>
+    <w:pPr>
+      <w:ind w:firstLineChars="200" w:firstLine="420"/>
+    </w:pPr>
+  </w:style>
 </w:styles>
 </file>
 

</xml_diff>

<commit_message>
bug to be fixed: SceneGraph和SceneMgr重复析构子对象
虽然ISceneObject确实要和一个SceneNode绑在一起，但是用继承的方式，在删除节点或者SceneMgr析构的时候就死透了。SceneGraph要删一次所有的SceneNode，SceneMgr自己也要用IFactory<XXX>删掉子对象，那么就会重复删除，而且没用shared_ptr来引用计数，那就必然会在析构的时候死透。那么是改把ISceneObject和SceneNode分开写（不继承，只显式地attach）还是给IFactory加shared_ptr呢？
</commit_message>
<xml_diff>
--- a/doc/SceneGraph/SceneGraph.docx
+++ b/doc/SceneGraph/SceneGraph.docx
@@ -330,7 +330,7 @@
         <w:ind w:firstLineChars="0"/>
         <w:jc w:val="left"/>
         <w:rPr>
-          <w:rFonts w:ascii="微软雅黑 Light" w:eastAsia="微软雅黑 Light" w:hAnsi="微软雅黑 Light" w:hint="eastAsia"/>
+          <w:rFonts w:ascii="微软雅黑 Light" w:eastAsia="微软雅黑 Light" w:hAnsi="微软雅黑 Light"/>
           <w:szCs w:val="21"/>
         </w:rPr>
       </w:pPr>
@@ -920,13 +920,14 @@
         <w:jc w:val="left"/>
         <w:rPr>
           <w:rFonts w:ascii="微软雅黑 Light" w:eastAsia="微软雅黑 Light" w:hAnsi="微软雅黑 Light"/>
-          <w:szCs w:val="21"/>
-        </w:rPr>
-      </w:pPr>
-      <w:r>
-        <w:rPr>
-          <w:rFonts w:ascii="微软雅黑 Light" w:eastAsia="微软雅黑 Light" w:hAnsi="微软雅黑 Light" w:hint="eastAsia"/>
-          <w:color w:val="000000" w:themeColor="text1"/>
+          <w:color w:val="BFBFBF" w:themeColor="background1" w:themeShade="BF"/>
+          <w:szCs w:val="21"/>
+        </w:rPr>
+      </w:pPr>
+      <w:r>
+        <w:rPr>
+          <w:rFonts w:ascii="微软雅黑 Light" w:eastAsia="微软雅黑 Light" w:hAnsi="微软雅黑 Light" w:hint="eastAsia"/>
+          <w:color w:val="BFBFBF" w:themeColor="background1" w:themeShade="BF"/>
           <w:szCs w:val="21"/>
         </w:rPr>
         <w:t>（2</w:t>
@@ -934,31 +935,15 @@
       <w:r>
         <w:rPr>
           <w:rFonts w:ascii="微软雅黑 Light" w:eastAsia="微软雅黑 Light" w:hAnsi="微软雅黑 Light"/>
-          <w:color w:val="000000" w:themeColor="text1"/>
-          <w:szCs w:val="21"/>
-        </w:rPr>
-        <w:t>019.3.</w:t>
-      </w:r>
-      <w:r>
-        <w:rPr>
-          <w:rFonts w:ascii="微软雅黑 Light" w:eastAsia="微软雅黑 Light" w:hAnsi="微软雅黑 Light"/>
-          <w:color w:val="000000" w:themeColor="text1"/>
-          <w:szCs w:val="21"/>
-        </w:rPr>
-        <w:t>2</w:t>
-      </w:r>
-      <w:r>
-        <w:rPr>
-          <w:rFonts w:ascii="微软雅黑 Light" w:eastAsia="微软雅黑 Light" w:hAnsi="微软雅黑 Light"/>
-          <w:color w:val="000000" w:themeColor="text1"/>
-          <w:szCs w:val="21"/>
-        </w:rPr>
-        <w:t>）</w:t>
-      </w:r>
-      <w:r>
-        <w:rPr>
-          <w:rFonts w:ascii="微软雅黑 Light" w:eastAsia="微软雅黑 Light" w:hAnsi="微软雅黑 Light" w:hint="eastAsia"/>
-          <w:color w:val="000000" w:themeColor="text1"/>
+          <w:color w:val="BFBFBF" w:themeColor="background1" w:themeShade="BF"/>
+          <w:szCs w:val="21"/>
+        </w:rPr>
+        <w:t>019.3.2）</w:t>
+      </w:r>
+      <w:r>
+        <w:rPr>
+          <w:rFonts w:ascii="微软雅黑 Light" w:eastAsia="微软雅黑 Light" w:hAnsi="微软雅黑 Light" w:hint="eastAsia"/>
+          <w:color w:val="BFBFBF" w:themeColor="background1" w:themeShade="BF"/>
           <w:szCs w:val="21"/>
         </w:rPr>
         <w:t>现在打算</w:t>
@@ -967,7 +952,7 @@
       <w:r>
         <w:rPr>
           <w:rFonts w:ascii="微软雅黑 Light" w:eastAsia="微软雅黑 Light" w:hAnsi="微软雅黑 Light" w:hint="eastAsia"/>
-          <w:color w:val="000000" w:themeColor="text1"/>
+          <w:color w:val="BFBFBF" w:themeColor="background1" w:themeShade="BF"/>
           <w:szCs w:val="21"/>
         </w:rPr>
         <w:t>I</w:t>
@@ -975,7 +960,7 @@
       <w:r>
         <w:rPr>
           <w:rFonts w:ascii="微软雅黑 Light" w:eastAsia="微软雅黑 Light" w:hAnsi="微软雅黑 Light"/>
-          <w:color w:val="000000" w:themeColor="text1"/>
+          <w:color w:val="BFBFBF" w:themeColor="background1" w:themeShade="BF"/>
           <w:szCs w:val="21"/>
         </w:rPr>
         <w:t>SceneObject</w:t>
@@ -984,7 +969,7 @@
       <w:r>
         <w:rPr>
           <w:rFonts w:ascii="微软雅黑 Light" w:eastAsia="微软雅黑 Light" w:hAnsi="微软雅黑 Light" w:hint="eastAsia"/>
-          <w:color w:val="000000" w:themeColor="text1"/>
+          <w:color w:val="BFBFBF" w:themeColor="background1" w:themeShade="BF"/>
           <w:szCs w:val="21"/>
         </w:rPr>
         <w:t>继承了</w:t>
@@ -993,7 +978,7 @@
       <w:r>
         <w:rPr>
           <w:rFonts w:ascii="微软雅黑 Light" w:eastAsia="微软雅黑 Light" w:hAnsi="微软雅黑 Light" w:hint="eastAsia"/>
-          <w:color w:val="000000" w:themeColor="text1"/>
+          <w:color w:val="BFBFBF" w:themeColor="background1" w:themeShade="BF"/>
           <w:szCs w:val="21"/>
         </w:rPr>
         <w:t>S</w:t>
@@ -1001,7 +986,7 @@
       <w:r>
         <w:rPr>
           <w:rFonts w:ascii="微软雅黑 Light" w:eastAsia="微软雅黑 Light" w:hAnsi="微软雅黑 Light"/>
-          <w:color w:val="000000" w:themeColor="text1"/>
+          <w:color w:val="BFBFBF" w:themeColor="background1" w:themeShade="BF"/>
           <w:szCs w:val="21"/>
         </w:rPr>
         <w:t>ceneNode</w:t>
@@ -1010,7 +995,7 @@
       <w:r>
         <w:rPr>
           <w:rFonts w:ascii="微软雅黑 Light" w:eastAsia="微软雅黑 Light" w:hAnsi="微软雅黑 Light" w:hint="eastAsia"/>
-          <w:color w:val="000000" w:themeColor="text1"/>
+          <w:color w:val="BFBFBF" w:themeColor="background1" w:themeShade="BF"/>
           <w:szCs w:val="21"/>
         </w:rPr>
         <w:t>，也就是说</w:t>
@@ -1019,7 +1004,7 @@
       <w:r>
         <w:rPr>
           <w:rFonts w:ascii="微软雅黑 Light" w:eastAsia="微软雅黑 Light" w:hAnsi="微软雅黑 Light" w:hint="eastAsia"/>
-          <w:color w:val="000000" w:themeColor="text1"/>
+          <w:color w:val="BFBFBF" w:themeColor="background1" w:themeShade="BF"/>
           <w:szCs w:val="21"/>
         </w:rPr>
         <w:t>S</w:t>
@@ -1027,7 +1012,7 @@
       <w:r>
         <w:rPr>
           <w:rFonts w:ascii="微软雅黑 Light" w:eastAsia="微软雅黑 Light" w:hAnsi="微软雅黑 Light"/>
-          <w:color w:val="000000" w:themeColor="text1"/>
+          <w:color w:val="BFBFBF" w:themeColor="background1" w:themeShade="BF"/>
           <w:szCs w:val="21"/>
         </w:rPr>
         <w:t>ceneObject</w:t>
@@ -1036,7 +1021,7 @@
       <w:r>
         <w:rPr>
           <w:rFonts w:ascii="微软雅黑 Light" w:eastAsia="微软雅黑 Light" w:hAnsi="微软雅黑 Light" w:hint="eastAsia"/>
-          <w:color w:val="000000" w:themeColor="text1"/>
+          <w:color w:val="BFBFBF" w:themeColor="background1" w:themeShade="BF"/>
           <w:szCs w:val="21"/>
         </w:rPr>
         <w:t>已</w:t>
@@ -1044,7 +1029,7 @@
       <w:r>
         <w:rPr>
           <w:rFonts w:ascii="微软雅黑 Light" w:eastAsia="微软雅黑 Light" w:hAnsi="微软雅黑 Light" w:hint="eastAsia"/>
-          <w:color w:val="000000" w:themeColor="text1"/>
+          <w:color w:val="BFBFBF" w:themeColor="background1" w:themeShade="BF"/>
           <w:szCs w:val="21"/>
         </w:rPr>
         <w:lastRenderedPageBreak/>
@@ -1053,7 +1038,7 @@
       <w:r>
         <w:rPr>
           <w:rFonts w:ascii="微软雅黑 Light" w:eastAsia="微软雅黑 Light" w:hAnsi="微软雅黑 Light" w:hint="eastAsia"/>
-          <w:color w:val="000000" w:themeColor="text1"/>
+          <w:color w:val="BFBFBF" w:themeColor="background1" w:themeShade="BF"/>
           <w:szCs w:val="21"/>
         </w:rPr>
         <w:t>场景节点</w:t>
@@ -1061,7 +1046,7 @@
       <w:r>
         <w:rPr>
           <w:rFonts w:ascii="微软雅黑 Light" w:eastAsia="微软雅黑 Light" w:hAnsi="微软雅黑 Light" w:hint="eastAsia"/>
-          <w:color w:val="000000" w:themeColor="text1"/>
+          <w:color w:val="BFBFBF" w:themeColor="background1" w:themeShade="BF"/>
           <w:szCs w:val="21"/>
         </w:rPr>
         <w:t>绑在一起了</w:t>
@@ -1069,6 +1054,7 @@
       <w:r>
         <w:rPr>
           <w:rFonts w:ascii="微软雅黑 Light" w:eastAsia="微软雅黑 Light" w:hAnsi="微软雅黑 Light" w:hint="eastAsia"/>
+          <w:color w:val="BFBFBF" w:themeColor="background1" w:themeShade="BF"/>
           <w:szCs w:val="21"/>
         </w:rPr>
         <w:t>。也就是说：</w:t>
@@ -1077,9 +1063,380 @@
     <w:p>
       <w:pPr>
         <w:ind w:firstLine="420"/>
+        <w:jc w:val="left"/>
+        <w:rPr>
+          <w:rFonts w:ascii="微软雅黑 Light" w:eastAsia="微软雅黑 Light" w:hAnsi="微软雅黑 Light" w:hint="eastAsia"/>
+          <w:szCs w:val="21"/>
+        </w:rPr>
+      </w:pPr>
+      <w:r>
+        <w:rPr>
+          <w:rFonts w:ascii="微软雅黑 Light" w:eastAsia="微软雅黑 Light" w:hAnsi="微软雅黑 Light" w:hint="eastAsia"/>
+          <w:szCs w:val="21"/>
+        </w:rPr>
+        <w:t>（2</w:t>
+      </w:r>
+      <w:r>
+        <w:rPr>
+          <w:rFonts w:ascii="微软雅黑 Light" w:eastAsia="微软雅黑 Light" w:hAnsi="微软雅黑 Light"/>
+          <w:szCs w:val="21"/>
+        </w:rPr>
+        <w:t>019.3.</w:t>
+      </w:r>
+      <w:r>
+        <w:rPr>
+          <w:rFonts w:ascii="微软雅黑 Light" w:eastAsia="微软雅黑 Light" w:hAnsi="微软雅黑 Light" w:hint="eastAsia"/>
+          <w:szCs w:val="21"/>
+        </w:rPr>
+        <w:t>12</w:t>
+      </w:r>
+      <w:r>
+        <w:rPr>
+          <w:rFonts w:ascii="微软雅黑 Light" w:eastAsia="微软雅黑 Light" w:hAnsi="微软雅黑 Light"/>
+          <w:szCs w:val="21"/>
+        </w:rPr>
+        <w:t>）</w:t>
+      </w:r>
+      <w:r>
+        <w:rPr>
+          <w:rFonts w:ascii="微软雅黑 Light" w:eastAsia="微软雅黑 Light" w:hAnsi="微软雅黑 Light" w:hint="eastAsia"/>
+          <w:szCs w:val="21"/>
+        </w:rPr>
+        <w:t>虽然</w:t>
+      </w:r>
+      <w:proofErr w:type="spellStart"/>
+      <w:r>
+        <w:rPr>
+          <w:rFonts w:ascii="微软雅黑 Light" w:eastAsia="微软雅黑 Light" w:hAnsi="微软雅黑 Light"/>
+          <w:szCs w:val="21"/>
+        </w:rPr>
+        <w:t>ISceneObject</w:t>
+      </w:r>
+      <w:proofErr w:type="spellEnd"/>
+      <w:r>
+        <w:rPr>
+          <w:rFonts w:ascii="微软雅黑 Light" w:eastAsia="微软雅黑 Light" w:hAnsi="微软雅黑 Light" w:hint="eastAsia"/>
+          <w:szCs w:val="21"/>
+        </w:rPr>
+        <w:t>确实要和一个</w:t>
+      </w:r>
+      <w:proofErr w:type="spellStart"/>
+      <w:r>
+        <w:rPr>
+          <w:rFonts w:ascii="微软雅黑 Light" w:eastAsia="微软雅黑 Light" w:hAnsi="微软雅黑 Light" w:hint="eastAsia"/>
+          <w:szCs w:val="21"/>
+        </w:rPr>
+        <w:t>Scene</w:t>
+      </w:r>
+      <w:r>
+        <w:rPr>
+          <w:rFonts w:ascii="微软雅黑 Light" w:eastAsia="微软雅黑 Light" w:hAnsi="微软雅黑 Light"/>
+          <w:szCs w:val="21"/>
+        </w:rPr>
+        <w:t>Node</w:t>
+      </w:r>
+      <w:proofErr w:type="spellEnd"/>
+      <w:r>
+        <w:rPr>
+          <w:rFonts w:ascii="微软雅黑 Light" w:eastAsia="微软雅黑 Light" w:hAnsi="微软雅黑 Light" w:hint="eastAsia"/>
+          <w:szCs w:val="21"/>
+        </w:rPr>
+        <w:t>绑在一起，但是用继承的方式，在删除节点或者</w:t>
+      </w:r>
+      <w:proofErr w:type="spellStart"/>
+      <w:r>
+        <w:rPr>
+          <w:rFonts w:ascii="微软雅黑 Light" w:eastAsia="微软雅黑 Light" w:hAnsi="微软雅黑 Light" w:hint="eastAsia"/>
+          <w:szCs w:val="21"/>
+        </w:rPr>
+        <w:t>S</w:t>
+      </w:r>
+      <w:r>
+        <w:rPr>
+          <w:rFonts w:ascii="微软雅黑 Light" w:eastAsia="微软雅黑 Light" w:hAnsi="微软雅黑 Light"/>
+          <w:szCs w:val="21"/>
+        </w:rPr>
+        <w:t>ceneMgr</w:t>
+      </w:r>
+      <w:proofErr w:type="spellEnd"/>
+      <w:proofErr w:type="gramStart"/>
+      <w:r>
+        <w:rPr>
+          <w:rFonts w:ascii="微软雅黑 Light" w:eastAsia="微软雅黑 Light" w:hAnsi="微软雅黑 Light" w:hint="eastAsia"/>
+          <w:szCs w:val="21"/>
+        </w:rPr>
+        <w:t>析构的</w:t>
+      </w:r>
+      <w:proofErr w:type="gramEnd"/>
+      <w:r>
+        <w:rPr>
+          <w:rFonts w:ascii="微软雅黑 Light" w:eastAsia="微软雅黑 Light" w:hAnsi="微软雅黑 Light" w:hint="eastAsia"/>
+          <w:szCs w:val="21"/>
+        </w:rPr>
+        <w:t>时候就死透了</w:t>
+      </w:r>
+      <w:r>
+        <w:rPr>
+          <w:rFonts w:ascii="微软雅黑 Light" w:eastAsia="微软雅黑 Light" w:hAnsi="微软雅黑 Light" w:hint="eastAsia"/>
+          <w:szCs w:val="21"/>
+        </w:rPr>
+        <w:t>。</w:t>
+      </w:r>
+      <w:proofErr w:type="spellStart"/>
+      <w:r>
+        <w:rPr>
+          <w:rFonts w:ascii="微软雅黑 Light" w:eastAsia="微软雅黑 Light" w:hAnsi="微软雅黑 Light" w:hint="eastAsia"/>
+          <w:szCs w:val="21"/>
+        </w:rPr>
+        <w:t>S</w:t>
+      </w:r>
+      <w:r>
+        <w:rPr>
+          <w:rFonts w:ascii="微软雅黑 Light" w:eastAsia="微软雅黑 Light" w:hAnsi="微软雅黑 Light"/>
+          <w:szCs w:val="21"/>
+        </w:rPr>
+        <w:t>ceneGraph</w:t>
+      </w:r>
+      <w:proofErr w:type="spellEnd"/>
+      <w:r>
+        <w:rPr>
+          <w:rFonts w:ascii="微软雅黑 Light" w:eastAsia="微软雅黑 Light" w:hAnsi="微软雅黑 Light" w:hint="eastAsia"/>
+          <w:szCs w:val="21"/>
+        </w:rPr>
+        <w:t>要</w:t>
+      </w:r>
+      <w:proofErr w:type="gramStart"/>
+      <w:r>
+        <w:rPr>
+          <w:rFonts w:ascii="微软雅黑 Light" w:eastAsia="微软雅黑 Light" w:hAnsi="微软雅黑 Light" w:hint="eastAsia"/>
+          <w:szCs w:val="21"/>
+        </w:rPr>
+        <w:t>删</w:t>
+      </w:r>
+      <w:proofErr w:type="gramEnd"/>
+      <w:r>
+        <w:rPr>
+          <w:rFonts w:ascii="微软雅黑 Light" w:eastAsia="微软雅黑 Light" w:hAnsi="微软雅黑 Light" w:hint="eastAsia"/>
+          <w:szCs w:val="21"/>
+        </w:rPr>
+        <w:t>一次所有的</w:t>
+      </w:r>
+      <w:proofErr w:type="spellStart"/>
+      <w:r>
+        <w:rPr>
+          <w:rFonts w:ascii="微软雅黑 Light" w:eastAsia="微软雅黑 Light" w:hAnsi="微软雅黑 Light"/>
+          <w:szCs w:val="21"/>
+        </w:rPr>
+        <w:t>SceneNode</w:t>
+      </w:r>
+      <w:proofErr w:type="spellEnd"/>
+      <w:r>
+        <w:rPr>
+          <w:rFonts w:ascii="微软雅黑 Light" w:eastAsia="微软雅黑 Light" w:hAnsi="微软雅黑 Light" w:hint="eastAsia"/>
+          <w:szCs w:val="21"/>
+        </w:rPr>
+        <w:t>，</w:t>
+      </w:r>
+      <w:proofErr w:type="spellStart"/>
+      <w:r>
+        <w:rPr>
+          <w:rFonts w:ascii="微软雅黑 Light" w:eastAsia="微软雅黑 Light" w:hAnsi="微软雅黑 Light" w:hint="eastAsia"/>
+          <w:szCs w:val="21"/>
+        </w:rPr>
+        <w:t>S</w:t>
+      </w:r>
+      <w:r>
+        <w:rPr>
+          <w:rFonts w:ascii="微软雅黑 Light" w:eastAsia="微软雅黑 Light" w:hAnsi="微软雅黑 Light"/>
+          <w:szCs w:val="21"/>
+        </w:rPr>
+        <w:t>ceneMgr</w:t>
+      </w:r>
+      <w:proofErr w:type="spellEnd"/>
+      <w:r>
+        <w:rPr>
+          <w:rFonts w:ascii="微软雅黑 Light" w:eastAsia="微软雅黑 Light" w:hAnsi="微软雅黑 Light" w:hint="eastAsia"/>
+          <w:szCs w:val="21"/>
+        </w:rPr>
+        <w:t>自己也要用</w:t>
+      </w:r>
+      <w:proofErr w:type="spellStart"/>
+      <w:r>
+        <w:rPr>
+          <w:rFonts w:ascii="微软雅黑 Light" w:eastAsia="微软雅黑 Light" w:hAnsi="微软雅黑 Light" w:hint="eastAsia"/>
+          <w:szCs w:val="21"/>
+        </w:rPr>
+        <w:t>I</w:t>
+      </w:r>
+      <w:r>
+        <w:rPr>
+          <w:rFonts w:ascii="微软雅黑 Light" w:eastAsia="微软雅黑 Light" w:hAnsi="微软雅黑 Light"/>
+          <w:szCs w:val="21"/>
+        </w:rPr>
+        <w:t>Factory</w:t>
+      </w:r>
+      <w:proofErr w:type="spellEnd"/>
+      <w:r>
+        <w:rPr>
+          <w:rFonts w:ascii="微软雅黑 Light" w:eastAsia="微软雅黑 Light" w:hAnsi="微软雅黑 Light"/>
+          <w:szCs w:val="21"/>
+        </w:rPr>
+        <w:t>&lt;XXX&gt;</w:t>
+      </w:r>
+      <w:r>
+        <w:rPr>
+          <w:rFonts w:ascii="微软雅黑 Light" w:eastAsia="微软雅黑 Light" w:hAnsi="微软雅黑 Light" w:hint="eastAsia"/>
+          <w:szCs w:val="21"/>
+        </w:rPr>
+        <w:t>删掉子对象，那么就会重复删除，而且没用</w:t>
+      </w:r>
+      <w:proofErr w:type="spellStart"/>
+      <w:r>
+        <w:rPr>
+          <w:rFonts w:ascii="微软雅黑 Light" w:eastAsia="微软雅黑 Light" w:hAnsi="微软雅黑 Light"/>
+          <w:szCs w:val="21"/>
+        </w:rPr>
+        <w:t>shared_ptr</w:t>
+      </w:r>
+      <w:proofErr w:type="spellEnd"/>
+      <w:r>
+        <w:rPr>
+          <w:rFonts w:ascii="微软雅黑 Light" w:eastAsia="微软雅黑 Light" w:hAnsi="微软雅黑 Light" w:hint="eastAsia"/>
+          <w:szCs w:val="21"/>
+        </w:rPr>
+        <w:t>来引用计数，那就必然会</w:t>
+      </w:r>
+      <w:proofErr w:type="gramStart"/>
+      <w:r>
+        <w:rPr>
+          <w:rFonts w:ascii="微软雅黑 Light" w:eastAsia="微软雅黑 Light" w:hAnsi="微软雅黑 Light" w:hint="eastAsia"/>
+          <w:szCs w:val="21"/>
+        </w:rPr>
+        <w:t>在析构的</w:t>
+      </w:r>
+      <w:proofErr w:type="gramEnd"/>
+      <w:r>
+        <w:rPr>
+          <w:rFonts w:ascii="微软雅黑 Light" w:eastAsia="微软雅黑 Light" w:hAnsi="微软雅黑 Light" w:hint="eastAsia"/>
+          <w:szCs w:val="21"/>
+        </w:rPr>
+        <w:t>时候死透。那么是改把</w:t>
+      </w:r>
+      <w:proofErr w:type="spellStart"/>
+      <w:r>
+        <w:rPr>
+          <w:rFonts w:ascii="微软雅黑 Light" w:eastAsia="微软雅黑 Light" w:hAnsi="微软雅黑 Light" w:hint="eastAsia"/>
+          <w:szCs w:val="21"/>
+        </w:rPr>
+        <w:t>I</w:t>
+      </w:r>
+      <w:r>
+        <w:rPr>
+          <w:rFonts w:ascii="微软雅黑 Light" w:eastAsia="微软雅黑 Light" w:hAnsi="微软雅黑 Light"/>
+          <w:szCs w:val="21"/>
+        </w:rPr>
+        <w:t>SceneObject</w:t>
+      </w:r>
+      <w:proofErr w:type="spellEnd"/>
+      <w:r>
+        <w:rPr>
+          <w:rFonts w:ascii="微软雅黑 Light" w:eastAsia="微软雅黑 Light" w:hAnsi="微软雅黑 Light" w:hint="eastAsia"/>
+          <w:szCs w:val="21"/>
+        </w:rPr>
+        <w:t>和</w:t>
+      </w:r>
+      <w:proofErr w:type="spellStart"/>
+      <w:r>
+        <w:rPr>
+          <w:rFonts w:ascii="微软雅黑 Light" w:eastAsia="微软雅黑 Light" w:hAnsi="微软雅黑 Light" w:hint="eastAsia"/>
+          <w:szCs w:val="21"/>
+        </w:rPr>
+        <w:t>S</w:t>
+      </w:r>
+      <w:r>
+        <w:rPr>
+          <w:rFonts w:ascii="微软雅黑 Light" w:eastAsia="微软雅黑 Light" w:hAnsi="微软雅黑 Light"/>
+          <w:szCs w:val="21"/>
+        </w:rPr>
+        <w:t>ceneNode</w:t>
+      </w:r>
+      <w:proofErr w:type="spellEnd"/>
+      <w:r>
+        <w:rPr>
+          <w:rFonts w:ascii="微软雅黑 Light" w:eastAsia="微软雅黑 Light" w:hAnsi="微软雅黑 Light" w:hint="eastAsia"/>
+          <w:szCs w:val="21"/>
+        </w:rPr>
+        <w:t>分开写（不继承，只显式地a</w:t>
+      </w:r>
+      <w:r>
+        <w:rPr>
+          <w:rFonts w:ascii="微软雅黑 Light" w:eastAsia="微软雅黑 Light" w:hAnsi="微软雅黑 Light"/>
+          <w:szCs w:val="21"/>
+        </w:rPr>
+        <w:t>ttach</w:t>
+      </w:r>
+      <w:r>
+        <w:rPr>
+          <w:rFonts w:ascii="微软雅黑 Light" w:eastAsia="微软雅黑 Light" w:hAnsi="微软雅黑 Light" w:hint="eastAsia"/>
+          <w:szCs w:val="21"/>
+        </w:rPr>
+        <w:t>）还是给</w:t>
+      </w:r>
+      <w:proofErr w:type="spellStart"/>
+      <w:r>
+        <w:rPr>
+          <w:rFonts w:ascii="微软雅黑 Light" w:eastAsia="微软雅黑 Light" w:hAnsi="微软雅黑 Light" w:hint="eastAsia"/>
+          <w:szCs w:val="21"/>
+        </w:rPr>
+        <w:t>I</w:t>
+      </w:r>
+      <w:r>
+        <w:rPr>
+          <w:rFonts w:ascii="微软雅黑 Light" w:eastAsia="微软雅黑 Light" w:hAnsi="微软雅黑 Light"/>
+          <w:szCs w:val="21"/>
+        </w:rPr>
+        <w:t>Factory</w:t>
+      </w:r>
+      <w:proofErr w:type="spellEnd"/>
+      <w:r>
+        <w:rPr>
+          <w:rFonts w:ascii="微软雅黑 Light" w:eastAsia="微软雅黑 Light" w:hAnsi="微软雅黑 Light" w:hint="eastAsia"/>
+          <w:szCs w:val="21"/>
+        </w:rPr>
+        <w:t>加</w:t>
+      </w:r>
+      <w:proofErr w:type="spellStart"/>
+      <w:r>
+        <w:rPr>
+          <w:rFonts w:ascii="微软雅黑 Light" w:eastAsia="微软雅黑 Light" w:hAnsi="微软雅黑 Light" w:hint="eastAsia"/>
+          <w:szCs w:val="21"/>
+        </w:rPr>
+        <w:t>s</w:t>
+      </w:r>
+      <w:r>
+        <w:rPr>
+          <w:rFonts w:ascii="微软雅黑 Light" w:eastAsia="微软雅黑 Light" w:hAnsi="微软雅黑 Light"/>
+          <w:szCs w:val="21"/>
+        </w:rPr>
+        <w:t>hared_ptr</w:t>
+      </w:r>
+      <w:proofErr w:type="spellEnd"/>
+      <w:r>
+        <w:rPr>
+          <w:rFonts w:ascii="微软雅黑 Light" w:eastAsia="微软雅黑 Light" w:hAnsi="微软雅黑 Light" w:hint="eastAsia"/>
+          <w:szCs w:val="21"/>
+        </w:rPr>
+        <w:t>呢？</w:t>
+      </w:r>
+      <w:bookmarkStart w:id="0" w:name="_GoBack"/>
+      <w:bookmarkEnd w:id="0"/>
+    </w:p>
+    <w:p>
+      <w:pPr>
+        <w:ind w:firstLine="420"/>
         <w:jc w:val="center"/>
         <w:rPr>
-          <w:rFonts w:ascii="微软雅黑 Light" w:eastAsia="微软雅黑 Light" w:hAnsi="微软雅黑 Light" w:hint="eastAsia"/>
+          <w:rFonts w:ascii="微软雅黑 Light" w:eastAsia="微软雅黑 Light" w:hAnsi="微软雅黑 Light"/>
           <w:szCs w:val="21"/>
         </w:rPr>
       </w:pPr>
@@ -1142,7 +1499,7 @@
         <w:ind w:firstLine="420"/>
         <w:jc w:val="left"/>
         <w:rPr>
-          <w:rFonts w:ascii="微软雅黑 Light" w:eastAsia="微软雅黑 Light" w:hAnsi="微软雅黑 Light" w:hint="eastAsia"/>
+          <w:rFonts w:ascii="微软雅黑 Light" w:eastAsia="微软雅黑 Light" w:hAnsi="微软雅黑 Light"/>
           <w:szCs w:val="21"/>
         </w:rPr>
       </w:pPr>
@@ -1223,15 +1580,13 @@
         </w:rPr>
         <w:t>呗。</w:t>
       </w:r>
-      <w:bookmarkStart w:id="0" w:name="_GoBack"/>
-      <w:bookmarkEnd w:id="0"/>
     </w:p>
     <w:p>
       <w:pPr>
         <w:ind w:firstLine="420"/>
         <w:jc w:val="left"/>
         <w:rPr>
-          <w:rFonts w:ascii="微软雅黑 Light" w:eastAsia="微软雅黑 Light" w:hAnsi="微软雅黑 Light" w:hint="eastAsia"/>
+          <w:rFonts w:ascii="微软雅黑 Light" w:eastAsia="微软雅黑 Light" w:hAnsi="微软雅黑 Light"/>
           <w:szCs w:val="21"/>
         </w:rPr>
       </w:pPr>
@@ -1246,7 +1601,7 @@
         <w:ind w:firstLineChars="0"/>
         <w:jc w:val="left"/>
         <w:rPr>
-          <w:rFonts w:ascii="微软雅黑 Light" w:eastAsia="微软雅黑 Light" w:hAnsi="微软雅黑 Light" w:hint="eastAsia"/>
+          <w:rFonts w:ascii="微软雅黑 Light" w:eastAsia="微软雅黑 Light" w:hAnsi="微软雅黑 Light"/>
           <w:szCs w:val="21"/>
         </w:rPr>
       </w:pPr>
@@ -3042,6 +3397,31 @@
       <w:ind w:firstLineChars="200" w:firstLine="420"/>
     </w:pPr>
   </w:style>
+  <w:style w:type="paragraph" w:styleId="a7">
+    <w:name w:val="Balloon Text"/>
+    <w:basedOn w:val="a"/>
+    <w:link w:val="a8"/>
+    <w:uiPriority w:val="99"/>
+    <w:semiHidden/>
+    <w:unhideWhenUsed/>
+    <w:rsid w:val="00FA6CBB"/>
+    <w:rPr>
+      <w:sz w:val="18"/>
+      <w:szCs w:val="18"/>
+    </w:rPr>
+  </w:style>
+  <w:style w:type="character" w:customStyle="1" w:styleId="a8">
+    <w:name w:val="批注框文本 字符"/>
+    <w:basedOn w:val="a0"/>
+    <w:link w:val="a7"/>
+    <w:uiPriority w:val="99"/>
+    <w:semiHidden/>
+    <w:rsid w:val="00FA6CBB"/>
+    <w:rPr>
+      <w:sz w:val="18"/>
+      <w:szCs w:val="18"/>
+    </w:rPr>
+  </w:style>
 </w:styles>
 </file>
 

</xml_diff>

<commit_message>
simple debug for Hierarchical transformation
1. add a unit test for scene graph and hierarchical scene graph
2. TODO: to debug re-attachement of scene node(i don't want to do that now......)
</commit_message>
<xml_diff>
--- a/doc/SceneGraph/SceneGraph.docx
+++ b/doc/SceneGraph/SceneGraph.docx
@@ -481,7 +481,7 @@
                     </pic:cNvPicPr>
                   </pic:nvPicPr>
                   <pic:blipFill>
-                    <a:blip r:embed="rId5" cstate="print">
+                    <a:blip r:embed="rId7" cstate="print">
                       <a:extLst>
                         <a:ext uri="{28A0092B-C50C-407E-A947-70E740481C1C}">
                           <a14:useLocalDpi xmlns:a14="http://schemas.microsoft.com/office/drawing/2010/main" val="0"/>
@@ -1065,7 +1065,7 @@
         <w:ind w:firstLine="420"/>
         <w:jc w:val="left"/>
         <w:rPr>
-          <w:rFonts w:ascii="微软雅黑 Light" w:eastAsia="微软雅黑 Light" w:hAnsi="微软雅黑 Light" w:hint="eastAsia"/>
+          <w:rFonts w:ascii="微软雅黑 Light" w:eastAsia="微软雅黑 Light" w:hAnsi="微软雅黑 Light"/>
           <w:szCs w:val="21"/>
         </w:rPr>
       </w:pPr>
@@ -1312,7 +1312,7 @@
           <w:rFonts w:ascii="微软雅黑 Light" w:eastAsia="微软雅黑 Light" w:hAnsi="微软雅黑 Light" w:hint="eastAsia"/>
           <w:szCs w:val="21"/>
         </w:rPr>
-        <w:t>在析构的</w:t>
+        <w:t>在析构</w:t>
       </w:r>
       <w:proofErr w:type="gramEnd"/>
       <w:r>
@@ -1320,7 +1320,7 @@
           <w:rFonts w:ascii="微软雅黑 Light" w:eastAsia="微软雅黑 Light" w:hAnsi="微软雅黑 Light" w:hint="eastAsia"/>
           <w:szCs w:val="21"/>
         </w:rPr>
-        <w:t>时候死透。那么是改把</w:t>
+        <w:t>的时候死透。那么是改把</w:t>
       </w:r>
       <w:proofErr w:type="spellStart"/>
       <w:r>
@@ -1428,8 +1428,6 @@
         </w:rPr>
         <w:t>呢？</w:t>
       </w:r>
-      <w:bookmarkStart w:id="0" w:name="_GoBack"/>
-      <w:bookmarkEnd w:id="0"/>
     </w:p>
     <w:p>
       <w:pPr>
@@ -1445,10 +1443,10 @@
           <w:noProof/>
         </w:rPr>
         <w:drawing>
-          <wp:inline distT="0" distB="0" distL="0" distR="0" wp14:anchorId="1BC45541" wp14:editId="787BD1A8">
-            <wp:extent cx="3103419" cy="2928798"/>
-            <wp:effectExtent l="0" t="0" r="1905" b="5080"/>
-            <wp:docPr id="1" name="图片 1"/>
+          <wp:inline distT="0" distB="0" distL="0" distR="0" wp14:anchorId="7939927E" wp14:editId="4AC131AE">
+            <wp:extent cx="4184882" cy="3951605"/>
+            <wp:effectExtent l="0" t="0" r="6350" b="0"/>
+            <wp:docPr id="2" name="图片 2"/>
             <wp:cNvGraphicFramePr>
               <a:graphicFrameLocks xmlns:a="http://schemas.openxmlformats.org/drawingml/2006/main" noChangeAspect="1"/>
             </wp:cNvGraphicFramePr>
@@ -1462,7 +1460,7 @@
                     </pic:cNvPicPr>
                   </pic:nvPicPr>
                   <pic:blipFill>
-                    <a:blip r:embed="rId6">
+                    <a:blip r:embed="rId8">
                       <a:extLst>
                         <a:ext uri="{28A0092B-C50C-407E-A947-70E740481C1C}">
                           <a14:useLocalDpi xmlns:a14="http://schemas.microsoft.com/office/drawing/2010/main" val="0"/>
@@ -1477,7 +1475,7 @@
                   <pic:spPr bwMode="auto">
                     <a:xfrm>
                       <a:off x="0" y="0"/>
-                      <a:ext cx="3129959" cy="2953845"/>
+                      <a:ext cx="4190604" cy="3957008"/>
                     </a:xfrm>
                     <a:prstGeom prst="rect">
                       <a:avLst/>
@@ -1499,7 +1497,7 @@
         <w:ind w:firstLine="420"/>
         <w:jc w:val="left"/>
         <w:rPr>
-          <w:rFonts w:ascii="微软雅黑 Light" w:eastAsia="微软雅黑 Light" w:hAnsi="微软雅黑 Light"/>
+          <w:rFonts w:ascii="微软雅黑 Light" w:eastAsia="微软雅黑 Light" w:hAnsi="微软雅黑 Light" w:hint="eastAsia"/>
           <w:szCs w:val="21"/>
         </w:rPr>
       </w:pPr>
@@ -1579,6 +1577,115 @@
           <w:szCs w:val="21"/>
         </w:rPr>
         <w:t>呗。</w:t>
+      </w:r>
+      <w:r>
+        <w:rPr>
+          <w:rFonts w:ascii="微软雅黑 Light" w:eastAsia="微软雅黑 Light" w:hAnsi="微软雅黑 Light" w:hint="eastAsia"/>
+          <w:szCs w:val="21"/>
+        </w:rPr>
+        <w:t>(</w:t>
+      </w:r>
+      <w:r>
+        <w:rPr>
+          <w:rFonts w:ascii="微软雅黑 Light" w:eastAsia="微软雅黑 Light" w:hAnsi="微软雅黑 Light"/>
+          <w:szCs w:val="21"/>
+        </w:rPr>
+        <w:t>2019.3.13)</w:t>
+      </w:r>
+      <w:r>
+        <w:rPr>
+          <w:rFonts w:ascii="微软雅黑 Light" w:eastAsia="微软雅黑 Light" w:hAnsi="微软雅黑 Light" w:hint="eastAsia"/>
+          <w:szCs w:val="21"/>
+        </w:rPr>
+        <w:t>以后会实现按</w:t>
+      </w:r>
+      <w:proofErr w:type="spellStart"/>
+      <w:r>
+        <w:rPr>
+          <w:rFonts w:ascii="微软雅黑 Light" w:eastAsia="微软雅黑 Light" w:hAnsi="微软雅黑 Light" w:hint="eastAsia"/>
+          <w:szCs w:val="21"/>
+        </w:rPr>
+        <w:t>S</w:t>
+      </w:r>
+      <w:r>
+        <w:rPr>
+          <w:rFonts w:ascii="微软雅黑 Light" w:eastAsia="微软雅黑 Light" w:hAnsi="微软雅黑 Light"/>
+          <w:szCs w:val="21"/>
+        </w:rPr>
+        <w:t>ceneNode</w:t>
+      </w:r>
+      <w:proofErr w:type="spellEnd"/>
+      <w:r>
+        <w:rPr>
+          <w:rFonts w:ascii="微软雅黑 Light" w:eastAsia="微软雅黑 Light" w:hAnsi="微软雅黑 Light" w:hint="eastAsia"/>
+          <w:szCs w:val="21"/>
+        </w:rPr>
+        <w:t>来给a</w:t>
+      </w:r>
+      <w:r>
+        <w:rPr>
+          <w:rFonts w:ascii="微软雅黑 Light" w:eastAsia="微软雅黑 Light" w:hAnsi="微软雅黑 Light"/>
+          <w:szCs w:val="21"/>
+        </w:rPr>
+        <w:t>ttached scene object</w:t>
+      </w:r>
+      <w:r>
+        <w:rPr>
+          <w:rFonts w:ascii="微软雅黑 Light" w:eastAsia="微软雅黑 Light" w:hAnsi="微软雅黑 Light" w:hint="eastAsia"/>
+          <w:szCs w:val="21"/>
+        </w:rPr>
+        <w:t>加入</w:t>
+      </w:r>
+      <w:proofErr w:type="spellStart"/>
+      <w:r>
+        <w:rPr>
+          <w:rFonts w:ascii="微软雅黑 Light" w:eastAsia="微软雅黑 Light" w:hAnsi="微软雅黑 Light" w:hint="eastAsia"/>
+          <w:szCs w:val="21"/>
+        </w:rPr>
+        <w:t>R</w:t>
+      </w:r>
+      <w:r>
+        <w:rPr>
+          <w:rFonts w:ascii="微软雅黑 Light" w:eastAsia="微软雅黑 Light" w:hAnsi="微软雅黑 Light"/>
+          <w:szCs w:val="21"/>
+        </w:rPr>
+        <w:t>enderList</w:t>
+      </w:r>
+      <w:proofErr w:type="spellEnd"/>
+      <w:r>
+        <w:rPr>
+          <w:rFonts w:ascii="微软雅黑 Light" w:eastAsia="微软雅黑 Light" w:hAnsi="微软雅黑 Light" w:hint="eastAsia"/>
+          <w:szCs w:val="21"/>
+        </w:rPr>
+        <w:t>的，这样子似乎还能实现h</w:t>
+      </w:r>
+      <w:r>
+        <w:rPr>
+          <w:rFonts w:ascii="微软雅黑 Light" w:eastAsia="微软雅黑 Light" w:hAnsi="微软雅黑 Light"/>
+          <w:szCs w:val="21"/>
+        </w:rPr>
+        <w:t>ierarchical transform</w:t>
+      </w:r>
+      <w:r>
+        <w:rPr>
+          <w:rFonts w:ascii="微软雅黑 Light" w:eastAsia="微软雅黑 Light" w:hAnsi="微软雅黑 Light" w:hint="eastAsia"/>
+          <w:szCs w:val="21"/>
+        </w:rPr>
+        <w:t>的中间结果c</w:t>
+      </w:r>
+      <w:r>
+        <w:rPr>
+          <w:rFonts w:ascii="微软雅黑 Light" w:eastAsia="微软雅黑 Light" w:hAnsi="微软雅黑 Light"/>
+          <w:szCs w:val="21"/>
+        </w:rPr>
+        <w:t>aching</w:t>
+      </w:r>
+      <w:r>
+        <w:rPr>
+          <w:rFonts w:ascii="微软雅黑 Light" w:eastAsia="微软雅黑 Light" w:hAnsi="微软雅黑 Light" w:hint="eastAsia"/>
+          <w:szCs w:val="21"/>
+        </w:rPr>
+        <w:t>。</w:t>
       </w:r>
     </w:p>
     <w:p>
@@ -1619,6 +1726,7 @@
           <w:rFonts w:ascii="微软雅黑 Light" w:eastAsia="微软雅黑 Light" w:hAnsi="微软雅黑 Light"/>
           <w:szCs w:val="21"/>
         </w:rPr>
+        <w:lastRenderedPageBreak/>
         <w:tab/>
       </w:r>
       <w:r>
@@ -1932,12 +2040,11 @@
         <w:rPr>
           <w:noProof/>
         </w:rPr>
-        <w:lastRenderedPageBreak/>
         <w:drawing>
-          <wp:inline distT="0" distB="0" distL="0" distR="0" wp14:anchorId="1F581F3E" wp14:editId="63342F1D">
-            <wp:extent cx="2869812" cy="3484418"/>
-            <wp:effectExtent l="0" t="0" r="6985" b="1905"/>
-            <wp:docPr id="5" name="图片 5"/>
+          <wp:inline distT="0" distB="0" distL="0" distR="0" wp14:anchorId="6F0C3DE8" wp14:editId="16D1EFFA">
+            <wp:extent cx="4166138" cy="3505200"/>
+            <wp:effectExtent l="0" t="0" r="6350" b="0"/>
+            <wp:docPr id="4" name="图片 4"/>
             <wp:cNvGraphicFramePr>
               <a:graphicFrameLocks xmlns:a="http://schemas.openxmlformats.org/drawingml/2006/main" noChangeAspect="1"/>
             </wp:cNvGraphicFramePr>
@@ -1945,13 +2052,13 @@
               <a:graphicData uri="http://schemas.openxmlformats.org/drawingml/2006/picture">
                 <pic:pic xmlns:pic="http://schemas.openxmlformats.org/drawingml/2006/picture">
                   <pic:nvPicPr>
-                    <pic:cNvPr id="0" name="Picture 9"/>
+                    <pic:cNvPr id="0" name="Picture 3"/>
                     <pic:cNvPicPr>
                       <a:picLocks noChangeAspect="1" noChangeArrowheads="1"/>
                     </pic:cNvPicPr>
                   </pic:nvPicPr>
                   <pic:blipFill>
-                    <a:blip r:embed="rId7">
+                    <a:blip r:embed="rId9">
                       <a:extLst>
                         <a:ext uri="{28A0092B-C50C-407E-A947-70E740481C1C}">
                           <a14:useLocalDpi xmlns:a14="http://schemas.microsoft.com/office/drawing/2010/main" val="0"/>
@@ -1966,7 +2073,7 @@
                   <pic:spPr bwMode="auto">
                     <a:xfrm>
                       <a:off x="0" y="0"/>
-                      <a:ext cx="2875479" cy="3491299"/>
+                      <a:ext cx="4167077" cy="3505990"/>
                     </a:xfrm>
                     <a:prstGeom prst="rect">
                       <a:avLst/>
@@ -1982,6 +2089,8 @@
           </wp:inline>
         </w:drawing>
       </w:r>
+      <w:bookmarkStart w:id="0" w:name="_GoBack"/>
+      <w:bookmarkEnd w:id="0"/>
     </w:p>
     <w:p>
       <w:pPr>
@@ -2521,7 +2630,7 @@
       <w:r>
         <w:t xml:space="preserve"> </w:t>
       </w:r>
-      <w:hyperlink r:id="rId8" w:history="1">
+      <w:hyperlink r:id="rId10" w:history="1">
         <w:r>
           <w:rPr>
             <w:rStyle w:val="a3"/>
@@ -2554,7 +2663,7 @@
         </w:rPr>
         <w:t xml:space="preserve"> </w:t>
       </w:r>
-      <w:hyperlink r:id="rId9" w:history="1">
+      <w:hyperlink r:id="rId11" w:history="1">
         <w:r>
           <w:rPr>
             <w:rStyle w:val="a3"/>
@@ -2573,6 +2682,44 @@
     </w:sectPr>
   </w:body>
 </w:document>
+</file>
+
+<file path=word/endnotes.xml><?xml version="1.0" encoding="utf-8"?>
+<w:endnotes xmlns:wpc="http://schemas.microsoft.com/office/word/2010/wordprocessingCanvas" xmlns:cx="http://schemas.microsoft.com/office/drawing/2014/chartex" xmlns:cx1="http://schemas.microsoft.com/office/drawing/2015/9/8/chartex" xmlns:cx2="http://schemas.microsoft.com/office/drawing/2015/10/21/chartex" xmlns:cx3="http://schemas.microsoft.com/office/drawing/2016/5/9/chartex" xmlns:cx4="http://schemas.microsoft.com/office/drawing/2016/5/10/chartex" xmlns:cx5="http://schemas.microsoft.com/office/drawing/2016/5/11/chartex" xmlns:cx6="http://schemas.microsoft.com/office/drawing/2016/5/12/chartex" xmlns:cx7="http://schemas.microsoft.com/office/drawing/2016/5/13/chartex" xmlns:cx8="http://schemas.microsoft.com/office/drawing/2016/5/14/chartex" xmlns:mc="http://schemas.openxmlformats.org/markup-compatibility/2006" xmlns:aink="http://schemas.microsoft.com/office/drawing/2016/ink" xmlns:am3d="http://schemas.microsoft.com/office/drawing/2017/model3d" xmlns:o="urn:schemas-microsoft-com:office:office" xmlns:r="http://schemas.openxmlformats.org/officeDocument/2006/relationships" xmlns:m="http://schemas.openxmlformats.org/officeDocument/2006/math" xmlns:v="urn:schemas-microsoft-com:vml" xmlns:wp14="http://schemas.microsoft.com/office/word/2010/wordprocessingDrawing" xmlns:wp="http://schemas.openxmlformats.org/drawingml/2006/wordprocessingDrawing" xmlns:w10="urn:schemas-microsoft-com:office:word" xmlns:w="http://schemas.openxmlformats.org/wordprocessingml/2006/main" xmlns:w14="http://schemas.microsoft.com/office/word/2010/wordml" xmlns:w15="http://schemas.microsoft.com/office/word/2012/wordml" xmlns:w16cid="http://schemas.microsoft.com/office/word/2016/wordml/cid" xmlns:w16se="http://schemas.microsoft.com/office/word/2015/wordml/symex" xmlns:wpg="http://schemas.microsoft.com/office/word/2010/wordprocessingGroup" xmlns:wpi="http://schemas.microsoft.com/office/word/2010/wordprocessingInk" xmlns:wne="http://schemas.microsoft.com/office/word/2006/wordml" xmlns:wps="http://schemas.microsoft.com/office/word/2010/wordprocessingShape" mc:Ignorable="w14 w15 w16se w16cid wp14">
+  <w:endnote w:type="separator" w:id="-1">
+    <w:p>
+      <w:r>
+        <w:separator/>
+      </w:r>
+    </w:p>
+  </w:endnote>
+  <w:endnote w:type="continuationSeparator" w:id="0">
+    <w:p>
+      <w:r>
+        <w:continuationSeparator/>
+      </w:r>
+    </w:p>
+  </w:endnote>
+</w:endnotes>
+</file>
+
+<file path=word/footnotes.xml><?xml version="1.0" encoding="utf-8"?>
+<w:footnotes xmlns:wpc="http://schemas.microsoft.com/office/word/2010/wordprocessingCanvas" xmlns:cx="http://schemas.microsoft.com/office/drawing/2014/chartex" xmlns:cx1="http://schemas.microsoft.com/office/drawing/2015/9/8/chartex" xmlns:cx2="http://schemas.microsoft.com/office/drawing/2015/10/21/chartex" xmlns:cx3="http://schemas.microsoft.com/office/drawing/2016/5/9/chartex" xmlns:cx4="http://schemas.microsoft.com/office/drawing/2016/5/10/chartex" xmlns:cx5="http://schemas.microsoft.com/office/drawing/2016/5/11/chartex" xmlns:cx6="http://schemas.microsoft.com/office/drawing/2016/5/12/chartex" xmlns:cx7="http://schemas.microsoft.com/office/drawing/2016/5/13/chartex" xmlns:cx8="http://schemas.microsoft.com/office/drawing/2016/5/14/chartex" xmlns:mc="http://schemas.openxmlformats.org/markup-compatibility/2006" xmlns:aink="http://schemas.microsoft.com/office/drawing/2016/ink" xmlns:am3d="http://schemas.microsoft.com/office/drawing/2017/model3d" xmlns:o="urn:schemas-microsoft-com:office:office" xmlns:r="http://schemas.openxmlformats.org/officeDocument/2006/relationships" xmlns:m="http://schemas.openxmlformats.org/officeDocument/2006/math" xmlns:v="urn:schemas-microsoft-com:vml" xmlns:wp14="http://schemas.microsoft.com/office/word/2010/wordprocessingDrawing" xmlns:wp="http://schemas.openxmlformats.org/drawingml/2006/wordprocessingDrawing" xmlns:w10="urn:schemas-microsoft-com:office:word" xmlns:w="http://schemas.openxmlformats.org/wordprocessingml/2006/main" xmlns:w14="http://schemas.microsoft.com/office/word/2010/wordml" xmlns:w15="http://schemas.microsoft.com/office/word/2012/wordml" xmlns:w16cid="http://schemas.microsoft.com/office/word/2016/wordml/cid" xmlns:w16se="http://schemas.microsoft.com/office/word/2015/wordml/symex" xmlns:wpg="http://schemas.microsoft.com/office/word/2010/wordprocessingGroup" xmlns:wpi="http://schemas.microsoft.com/office/word/2010/wordprocessingInk" xmlns:wne="http://schemas.microsoft.com/office/word/2006/wordml" xmlns:wps="http://schemas.microsoft.com/office/word/2010/wordprocessingShape" mc:Ignorable="w14 w15 w16se w16cid wp14">
+  <w:footnote w:type="separator" w:id="-1">
+    <w:p>
+      <w:r>
+        <w:separator/>
+      </w:r>
+    </w:p>
+  </w:footnote>
+  <w:footnote w:type="continuationSeparator" w:id="0">
+    <w:p>
+      <w:r>
+        <w:continuationSeparator/>
+      </w:r>
+    </w:p>
+  </w:footnote>
+</w:footnotes>
 </file>
 
 <file path=word/numbering.xml><?xml version="1.0" encoding="utf-8"?>
@@ -3422,6 +3569,71 @@
       <w:szCs w:val="18"/>
     </w:rPr>
   </w:style>
+  <w:style w:type="paragraph" w:styleId="a9">
+    <w:name w:val="header"/>
+    <w:basedOn w:val="a"/>
+    <w:link w:val="aa"/>
+    <w:uiPriority w:val="99"/>
+    <w:unhideWhenUsed/>
+    <w:rsid w:val="00E01458"/>
+    <w:pPr>
+      <w:pBdr>
+        <w:bottom w:val="single" w:sz="6" w:space="1" w:color="auto"/>
+      </w:pBdr>
+      <w:tabs>
+        <w:tab w:val="center" w:pos="4153"/>
+        <w:tab w:val="right" w:pos="8306"/>
+      </w:tabs>
+      <w:snapToGrid w:val="0"/>
+      <w:jc w:val="center"/>
+    </w:pPr>
+    <w:rPr>
+      <w:sz w:val="18"/>
+      <w:szCs w:val="18"/>
+    </w:rPr>
+  </w:style>
+  <w:style w:type="character" w:customStyle="1" w:styleId="aa">
+    <w:name w:val="页眉 字符"/>
+    <w:basedOn w:val="a0"/>
+    <w:link w:val="a9"/>
+    <w:uiPriority w:val="99"/>
+    <w:rsid w:val="00E01458"/>
+    <w:rPr>
+      <w:sz w:val="18"/>
+      <w:szCs w:val="18"/>
+    </w:rPr>
+  </w:style>
+  <w:style w:type="paragraph" w:styleId="ab">
+    <w:name w:val="footer"/>
+    <w:basedOn w:val="a"/>
+    <w:link w:val="ac"/>
+    <w:uiPriority w:val="99"/>
+    <w:unhideWhenUsed/>
+    <w:rsid w:val="00E01458"/>
+    <w:pPr>
+      <w:tabs>
+        <w:tab w:val="center" w:pos="4153"/>
+        <w:tab w:val="right" w:pos="8306"/>
+      </w:tabs>
+      <w:snapToGrid w:val="0"/>
+      <w:jc w:val="left"/>
+    </w:pPr>
+    <w:rPr>
+      <w:sz w:val="18"/>
+      <w:szCs w:val="18"/>
+    </w:rPr>
+  </w:style>
+  <w:style w:type="character" w:customStyle="1" w:styleId="ac">
+    <w:name w:val="页脚 字符"/>
+    <w:basedOn w:val="a0"/>
+    <w:link w:val="ab"/>
+    <w:uiPriority w:val="99"/>
+    <w:rsid w:val="00E01458"/>
+    <w:rPr>
+      <w:sz w:val="18"/>
+      <w:szCs w:val="18"/>
+    </w:rPr>
+  </w:style>
 </w:styles>
 </file>
 

</xml_diff>